<commit_message>
resumo até cap 8
</commit_message>
<xml_diff>
--- a/Resumo Fundamentos de Rede P1.docx
+++ b/Resumo Fundamentos de Rede P1.docx
@@ -77,44 +77,83 @@
     <w:p>
       <w:pPr>
         <w:spacing w:after="0"/>
-        <w:rPr>
-          <w:lang w:val="en-US"/>
-        </w:rPr>
-      </w:pPr>
-      <w:proofErr w:type="spellStart"/>
-      <w:r>
-        <w:rPr>
-          <w:lang w:val="en-US"/>
-        </w:rPr>
-        <w:t>Apar</w:t>
-      </w:r>
-      <w:r>
-        <w:rPr>
-          <w:lang w:val="en-US"/>
-        </w:rPr>
-        <w:t>elhos</w:t>
-      </w:r>
-      <w:proofErr w:type="spellEnd"/>
-      <w:r>
-        <w:rPr>
-          <w:lang w:val="en-US"/>
-        </w:rPr>
-        <w:t xml:space="preserve"> de </w:t>
-      </w:r>
-      <w:proofErr w:type="spellStart"/>
-      <w:r>
-        <w:rPr>
-          <w:lang w:val="en-US"/>
-        </w:rPr>
-        <w:t>conexão</w:t>
-      </w:r>
-      <w:proofErr w:type="spellEnd"/>
-      <w:r>
-        <w:rPr>
-          <w:lang w:val="en-US"/>
-        </w:rPr>
+      </w:pPr>
+      <w:r>
+        <w:t>Aparelhos de conexão:</w:t>
+      </w:r>
+    </w:p>
+    <w:p>
+      <w:pPr>
+        <w:pStyle w:val="PargrafodaLista"/>
+        <w:numPr>
+          <w:ilvl w:val="0"/>
+          <w:numId w:val="2"/>
+        </w:numPr>
+        <w:spacing w:after="0"/>
+      </w:pPr>
+      <w:r>
+        <w:t>Hub:</w:t>
+      </w:r>
+      <w:r>
+        <w:t xml:space="preserve"> </w:t>
+      </w:r>
+      <w:r>
+        <w:t xml:space="preserve">Permite </w:t>
+      </w:r>
+      <w:proofErr w:type="spellStart"/>
+      <w:r>
+        <w:t>multiplas</w:t>
+      </w:r>
+      <w:proofErr w:type="spellEnd"/>
+      <w:r>
+        <w:t xml:space="preserve"> conexões p</w:t>
+      </w:r>
+      <w:r>
+        <w:t>ara a rede.</w:t>
+      </w:r>
+    </w:p>
+    <w:p>
+      <w:pPr>
+        <w:pStyle w:val="PargrafodaLista"/>
+        <w:numPr>
+          <w:ilvl w:val="0"/>
+          <w:numId w:val="2"/>
+        </w:numPr>
+        <w:spacing w:after="0"/>
+      </w:pPr>
+      <w:r>
+        <w:t>Switch:</w:t>
+      </w:r>
+      <w:r>
+        <w:t xml:space="preserve"> Tipo Hub, mas pe</w:t>
+      </w:r>
+      <w:r>
+        <w:t>rmite controle do tráfego de dados.</w:t>
+      </w:r>
+    </w:p>
+    <w:p>
+      <w:pPr>
+        <w:pStyle w:val="PargrafodaLista"/>
+        <w:numPr>
+          <w:ilvl w:val="0"/>
+          <w:numId w:val="2"/>
+        </w:numPr>
+        <w:spacing w:after="0"/>
+      </w:pPr>
+      <w:proofErr w:type="spellStart"/>
+      <w:r>
+        <w:t>Router</w:t>
+      </w:r>
+      <w:proofErr w:type="spellEnd"/>
+      <w:r>
         <w:t>:</w:t>
       </w:r>
+      <w:r>
+        <w:t xml:space="preserve"> Conecta um ou m</w:t>
+      </w:r>
+      <w:r>
+        <w:t>ais redes.</w:t>
+      </w:r>
     </w:p>
     <w:p>
       <w:pPr>
@@ -126,24 +165,13 @@
         <w:spacing w:after="0"/>
       </w:pPr>
       <w:r>
-        <w:t>Hub:</w:t>
-      </w:r>
-      <w:r>
-        <w:t xml:space="preserve"> </w:t>
-      </w:r>
-      <w:r>
-        <w:t xml:space="preserve">Permite </w:t>
-      </w:r>
-      <w:proofErr w:type="spellStart"/>
-      <w:r>
-        <w:t>multiplas</w:t>
-      </w:r>
-      <w:proofErr w:type="spellEnd"/>
-      <w:r>
-        <w:t xml:space="preserve"> conexões p</w:t>
-      </w:r>
-      <w:r>
-        <w:t>ara a rede.</w:t>
+        <w:t>Gateway:</w:t>
+      </w:r>
+      <w:r>
+        <w:t xml:space="preserve"> Permite comunicação entre a</w:t>
+      </w:r>
+      <w:r>
+        <w:t>parelhos diferentes.</w:t>
       </w:r>
     </w:p>
     <w:p>
@@ -156,13 +184,10 @@
         <w:spacing w:after="0"/>
       </w:pPr>
       <w:r>
-        <w:t>Switch:</w:t>
-      </w:r>
-      <w:r>
-        <w:t xml:space="preserve"> Tipo Hub, mas pe</w:t>
-      </w:r>
-      <w:r>
-        <w:t>rmite controle do tráfego de dados.</w:t>
+        <w:t>Bridge:</w:t>
+      </w:r>
+      <w:r>
+        <w:t xml:space="preserve"> Conecta uma ou mais redes físicas.</w:t>
       </w:r>
     </w:p>
     <w:p>
@@ -176,77 +201,102 @@
       </w:pPr>
       <w:proofErr w:type="spellStart"/>
       <w:r>
+        <w:t>Brouter</w:t>
+      </w:r>
+      <w:proofErr w:type="spellEnd"/>
+      <w:r>
+        <w:t>:</w:t>
+      </w:r>
+      <w:r>
+        <w:t xml:space="preserve"> Bridge com </w:t>
+      </w:r>
+      <w:proofErr w:type="spellStart"/>
+      <w:r>
         <w:t>Router</w:t>
       </w:r>
       <w:proofErr w:type="spellEnd"/>
       <w:r>
+        <w:t>.</w:t>
+      </w:r>
+    </w:p>
+    <w:p>
+      <w:pPr>
+        <w:spacing w:after="0"/>
+      </w:pPr>
+    </w:p>
+    <w:p>
+      <w:pPr>
+        <w:spacing w:after="0"/>
+        <w:rPr>
+          <w:lang w:val="en-US"/>
+        </w:rPr>
+      </w:pPr>
+      <w:proofErr w:type="spellStart"/>
+      <w:r>
+        <w:rPr>
+          <w:lang w:val="en-US"/>
+        </w:rPr>
+        <w:t>Mo</w:t>
+      </w:r>
+      <w:r>
+        <w:rPr>
+          <w:lang w:val="en-US"/>
+        </w:rPr>
+        <w:t>delos</w:t>
+      </w:r>
+      <w:proofErr w:type="spellEnd"/>
+      <w:r>
+        <w:rPr>
+          <w:lang w:val="en-US"/>
+        </w:rPr>
+        <w:t xml:space="preserve"> de Rede:</w:t>
+      </w:r>
+    </w:p>
+    <w:p>
+      <w:pPr>
+        <w:pStyle w:val="PargrafodaLista"/>
+        <w:numPr>
+          <w:ilvl w:val="0"/>
+          <w:numId w:val="1"/>
+        </w:numPr>
+        <w:spacing w:after="0"/>
+      </w:pPr>
+      <w:proofErr w:type="spellStart"/>
+      <w:r>
+        <w:t>Peer-to-peer</w:t>
+      </w:r>
+      <w:proofErr w:type="spellEnd"/>
+      <w:r>
         <w:t>:</w:t>
       </w:r>
       <w:r>
-        <w:t xml:space="preserve"> Conecta um ou m</w:t>
-      </w:r>
-      <w:r>
-        <w:t>ais redes.</w:t>
-      </w:r>
-    </w:p>
-    <w:p>
-      <w:pPr>
-        <w:pStyle w:val="PargrafodaLista"/>
-        <w:numPr>
-          <w:ilvl w:val="0"/>
-          <w:numId w:val="2"/>
-        </w:numPr>
-        <w:spacing w:after="0"/>
-      </w:pPr>
-      <w:r>
-        <w:t>Gateway:</w:t>
-      </w:r>
-      <w:r>
-        <w:t xml:space="preserve"> Permite comunicação entre a</w:t>
-      </w:r>
-      <w:r>
-        <w:t>parelhos diferentes.</w:t>
-      </w:r>
-    </w:p>
-    <w:p>
-      <w:pPr>
-        <w:pStyle w:val="PargrafodaLista"/>
-        <w:numPr>
-          <w:ilvl w:val="0"/>
-          <w:numId w:val="2"/>
-        </w:numPr>
-        <w:spacing w:after="0"/>
-      </w:pPr>
-      <w:r>
-        <w:t>Bridge:</w:t>
-      </w:r>
-      <w:r>
-        <w:t xml:space="preserve"> Conecta uma ou mais redes físicas.</w:t>
-      </w:r>
-    </w:p>
-    <w:p>
-      <w:pPr>
-        <w:pStyle w:val="PargrafodaLista"/>
-        <w:numPr>
-          <w:ilvl w:val="0"/>
-          <w:numId w:val="2"/>
-        </w:numPr>
-        <w:spacing w:after="0"/>
-      </w:pPr>
-      <w:proofErr w:type="spellStart"/>
-      <w:r>
-        <w:t>Brouter</w:t>
-      </w:r>
-      <w:proofErr w:type="spellEnd"/>
-      <w:r>
-        <w:t>:</w:t>
-      </w:r>
-      <w:r>
-        <w:t xml:space="preserve"> Bridge com </w:t>
-      </w:r>
-      <w:proofErr w:type="spellStart"/>
-      <w:r>
-        <w:t>Router</w:t>
+        <w:t xml:space="preserve"> Computadores individuais</w:t>
+      </w:r>
+      <w:r>
+        <w:t xml:space="preserve"> conectados diretamente.</w:t>
+      </w:r>
+    </w:p>
+    <w:p>
+      <w:pPr>
+        <w:pStyle w:val="PargrafodaLista"/>
+        <w:numPr>
+          <w:ilvl w:val="0"/>
+          <w:numId w:val="1"/>
+        </w:numPr>
+        <w:spacing w:after="0"/>
+      </w:pPr>
+      <w:r>
+        <w:t>Workgroup:</w:t>
+      </w:r>
+      <w:r>
+        <w:t xml:space="preserve"> Termo da Microsoft p</w:t>
+      </w:r>
+      <w:r>
+        <w:t xml:space="preserve">ara </w:t>
+      </w:r>
+      <w:proofErr w:type="spellStart"/>
+      <w:r>
+        <w:t>peer-to-peer</w:t>
       </w:r>
       <w:proofErr w:type="spellEnd"/>
       <w:r>
@@ -255,39 +305,6 @@
     </w:p>
     <w:p>
       <w:pPr>
-        <w:spacing w:after="0"/>
-      </w:pPr>
-    </w:p>
-    <w:p>
-      <w:pPr>
-        <w:spacing w:after="0"/>
-        <w:rPr>
-          <w:lang w:val="en-US"/>
-        </w:rPr>
-      </w:pPr>
-      <w:proofErr w:type="spellStart"/>
-      <w:r>
-        <w:rPr>
-          <w:lang w:val="en-US"/>
-        </w:rPr>
-        <w:t>Mo</w:t>
-      </w:r>
-      <w:r>
-        <w:rPr>
-          <w:lang w:val="en-US"/>
-        </w:rPr>
-        <w:t>delos</w:t>
-      </w:r>
-      <w:proofErr w:type="spellEnd"/>
-      <w:r>
-        <w:rPr>
-          <w:lang w:val="en-US"/>
-        </w:rPr>
-        <w:t xml:space="preserve"> de Rede:</w:t>
-      </w:r>
-    </w:p>
-    <w:p>
-      <w:pPr>
         <w:pStyle w:val="PargrafodaLista"/>
         <w:numPr>
           <w:ilvl w:val="0"/>
@@ -297,57 +314,6 @@
       </w:pPr>
       <w:proofErr w:type="spellStart"/>
       <w:r>
-        <w:t>Peer-to-peer</w:t>
-      </w:r>
-      <w:proofErr w:type="spellEnd"/>
-      <w:r>
-        <w:t>:</w:t>
-      </w:r>
-      <w:r>
-        <w:t xml:space="preserve"> Computadores individuais</w:t>
-      </w:r>
-      <w:r>
-        <w:t xml:space="preserve"> conectados diretamente.</w:t>
-      </w:r>
-    </w:p>
-    <w:p>
-      <w:pPr>
-        <w:pStyle w:val="PargrafodaLista"/>
-        <w:numPr>
-          <w:ilvl w:val="0"/>
-          <w:numId w:val="1"/>
-        </w:numPr>
-        <w:spacing w:after="0"/>
-      </w:pPr>
-      <w:r>
-        <w:t>Workgroup:</w:t>
-      </w:r>
-      <w:r>
-        <w:t xml:space="preserve"> Termo da Microsoft p</w:t>
-      </w:r>
-      <w:r>
-        <w:t xml:space="preserve">ara </w:t>
-      </w:r>
-      <w:proofErr w:type="spellStart"/>
-      <w:r>
-        <w:t>peer-to-peer</w:t>
-      </w:r>
-      <w:proofErr w:type="spellEnd"/>
-      <w:r>
-        <w:t>.</w:t>
-      </w:r>
-    </w:p>
-    <w:p>
-      <w:pPr>
-        <w:pStyle w:val="PargrafodaLista"/>
-        <w:numPr>
-          <w:ilvl w:val="0"/>
-          <w:numId w:val="1"/>
-        </w:numPr>
-        <w:spacing w:after="0"/>
-      </w:pPr>
-      <w:proofErr w:type="spellStart"/>
-      <w:r>
         <w:t>Client</w:t>
       </w:r>
       <w:proofErr w:type="spellEnd"/>
@@ -380,23 +346,9 @@
     <w:p>
       <w:pPr>
         <w:spacing w:after="0"/>
-        <w:rPr>
-          <w:lang w:val="en-US"/>
-        </w:rPr>
-      </w:pPr>
-      <w:proofErr w:type="spellStart"/>
-      <w:r>
-        <w:rPr>
-          <w:lang w:val="en-US"/>
-        </w:rPr>
-        <w:t>Comunicação</w:t>
-      </w:r>
-      <w:proofErr w:type="spellEnd"/>
-      <w:r>
-        <w:rPr>
-          <w:lang w:val="en-US"/>
-        </w:rPr>
-        <w:t xml:space="preserve"> de dados:</w:t>
+      </w:pPr>
+      <w:r>
+        <w:t>Comunicação de dados:</w:t>
       </w:r>
     </w:p>
     <w:p>
@@ -942,598 +894,2460 @@
       <w:r>
         <w:t>De facto standard – padrão criado no mercado, sem oficialização por alguma organização.</w:t>
       </w:r>
+    </w:p>
+    <w:p>
+      <w:pPr>
+        <w:spacing w:after="0"/>
+      </w:pPr>
+    </w:p>
+    <w:p>
+      <w:pPr>
+        <w:spacing w:after="0"/>
+      </w:pPr>
+      <w:r>
+        <w:t>Organizações de padronização:</w:t>
+      </w:r>
+    </w:p>
+    <w:p>
+      <w:pPr>
+        <w:pStyle w:val="PargrafodaLista"/>
+        <w:numPr>
+          <w:ilvl w:val="0"/>
+          <w:numId w:val="6"/>
+        </w:numPr>
+        <w:spacing w:after="0"/>
+      </w:pPr>
+      <w:r>
+        <w:t xml:space="preserve">ISO: </w:t>
+      </w:r>
+      <w:r>
+        <w:t>(</w:t>
+      </w:r>
+      <w:proofErr w:type="spellStart"/>
+      <w:r>
+        <w:t>International</w:t>
+      </w:r>
+      <w:proofErr w:type="spellEnd"/>
+      <w:r>
+        <w:t xml:space="preserve"> </w:t>
+      </w:r>
+      <w:proofErr w:type="spellStart"/>
+      <w:r>
+        <w:t>Organization</w:t>
+      </w:r>
+      <w:proofErr w:type="spellEnd"/>
+      <w:r>
+        <w:t xml:space="preserve"> for </w:t>
+      </w:r>
+      <w:proofErr w:type="spellStart"/>
+      <w:r>
+        <w:t>Standardization</w:t>
+      </w:r>
+      <w:proofErr w:type="spellEnd"/>
+      <w:r>
+        <w:t xml:space="preserve">) </w:t>
+      </w:r>
+      <w:r>
+        <w:t>padronização de telecomunicação, telegrafo, interface de comunicação de dados.</w:t>
+      </w:r>
+    </w:p>
+    <w:p>
+      <w:pPr>
+        <w:pStyle w:val="PargrafodaLista"/>
+        <w:numPr>
+          <w:ilvl w:val="0"/>
+          <w:numId w:val="6"/>
+        </w:numPr>
+        <w:spacing w:after="0"/>
+      </w:pPr>
+      <w:r>
+        <w:t xml:space="preserve">ITU-T: </w:t>
+      </w:r>
+      <w:r>
+        <w:t>(</w:t>
+      </w:r>
+      <w:proofErr w:type="spellStart"/>
+      <w:r>
+        <w:t>International</w:t>
+      </w:r>
+      <w:proofErr w:type="spellEnd"/>
+      <w:r>
+        <w:t xml:space="preserve"> </w:t>
+      </w:r>
+      <w:proofErr w:type="spellStart"/>
+      <w:r>
+        <w:t>Telecommunications</w:t>
+      </w:r>
+      <w:proofErr w:type="spellEnd"/>
+      <w:r>
+        <w:t xml:space="preserve"> Union-</w:t>
+      </w:r>
+      <w:proofErr w:type="spellStart"/>
+      <w:r>
+        <w:t>Telecommunications</w:t>
+      </w:r>
+      <w:proofErr w:type="spellEnd"/>
+      <w:r>
+        <w:t xml:space="preserve"> </w:t>
+      </w:r>
+      <w:proofErr w:type="spellStart"/>
+      <w:r>
+        <w:t>Group</w:t>
+      </w:r>
+      <w:proofErr w:type="spellEnd"/>
+      <w:r>
+        <w:t xml:space="preserve">) </w:t>
+      </w:r>
+      <w:r>
+        <w:t xml:space="preserve">padrões técnicos dos EUA, para telecomunicação. </w:t>
+      </w:r>
+    </w:p>
+    <w:p>
+      <w:pPr>
+        <w:pStyle w:val="PargrafodaLista"/>
+        <w:numPr>
+          <w:ilvl w:val="0"/>
+          <w:numId w:val="6"/>
+        </w:numPr>
+        <w:spacing w:after="0"/>
+      </w:pPr>
+      <w:r>
+        <w:t>ANSI:</w:t>
+      </w:r>
+      <w:r>
+        <w:t xml:space="preserve"> (American </w:t>
+      </w:r>
+      <w:proofErr w:type="spellStart"/>
+      <w:r>
+        <w:t>National</w:t>
+      </w:r>
+      <w:proofErr w:type="spellEnd"/>
+      <w:r>
+        <w:t xml:space="preserve"> Standards </w:t>
+      </w:r>
+      <w:proofErr w:type="spellStart"/>
+      <w:r>
+        <w:t>Institute</w:t>
+      </w:r>
+      <w:proofErr w:type="spellEnd"/>
+      <w:r>
+        <w:t>)</w:t>
+      </w:r>
+      <w:r>
+        <w:t xml:space="preserve"> </w:t>
+      </w:r>
+      <w:r>
+        <w:t>padrões técnicos e não técnicos dos EUA, aceita padrões de outras organizações.</w:t>
+      </w:r>
+    </w:p>
+    <w:p>
+      <w:pPr>
+        <w:pStyle w:val="PargrafodaLista"/>
+        <w:numPr>
+          <w:ilvl w:val="0"/>
+          <w:numId w:val="6"/>
+        </w:numPr>
+        <w:spacing w:after="0"/>
+        <w:rPr>
+          <w:lang w:val="en-US"/>
+        </w:rPr>
+      </w:pPr>
+      <w:r>
+        <w:rPr>
+          <w:lang w:val="en-US"/>
+        </w:rPr>
+        <w:t>IEEE:</w:t>
+      </w:r>
+      <w:r>
+        <w:rPr>
+          <w:lang w:val="en-US"/>
+        </w:rPr>
+        <w:t xml:space="preserve"> (Institute of Electr</w:t>
+      </w:r>
+      <w:r>
+        <w:rPr>
+          <w:lang w:val="en-US"/>
+        </w:rPr>
+        <w:t>ical and Electronics Engineers</w:t>
+      </w:r>
+      <w:r>
+        <w:rPr>
+          <w:lang w:val="en-US"/>
+        </w:rPr>
+        <w:t>)</w:t>
+      </w:r>
+      <w:r>
+        <w:rPr>
+          <w:lang w:val="en-US"/>
+        </w:rPr>
+        <w:t xml:space="preserve"> </w:t>
+      </w:r>
+      <w:proofErr w:type="spellStart"/>
+      <w:r>
+        <w:rPr>
+          <w:lang w:val="en-US"/>
+        </w:rPr>
+        <w:t>padronizou</w:t>
+      </w:r>
+      <w:proofErr w:type="spellEnd"/>
+      <w:r>
+        <w:rPr>
+          <w:lang w:val="en-US"/>
+        </w:rPr>
+        <w:t xml:space="preserve"> as LANs, Ethernet, </w:t>
+      </w:r>
+      <w:proofErr w:type="spellStart"/>
+      <w:r>
+        <w:rPr>
+          <w:lang w:val="en-US"/>
+        </w:rPr>
+        <w:t>Wifi</w:t>
+      </w:r>
+      <w:proofErr w:type="spellEnd"/>
+      <w:r>
+        <w:rPr>
+          <w:lang w:val="en-US"/>
+        </w:rPr>
+        <w:t>..</w:t>
+      </w:r>
+      <w:r>
+        <w:rPr>
+          <w:lang w:val="en-US"/>
+        </w:rPr>
+        <w:t>.</w:t>
+      </w:r>
+    </w:p>
+    <w:p>
+      <w:pPr>
+        <w:pStyle w:val="PargrafodaLista"/>
+        <w:numPr>
+          <w:ilvl w:val="0"/>
+          <w:numId w:val="6"/>
+        </w:numPr>
+        <w:spacing w:after="0"/>
+      </w:pPr>
+      <w:r>
+        <w:t xml:space="preserve">IETF: </w:t>
+      </w:r>
+      <w:r>
+        <w:t xml:space="preserve">(Internet </w:t>
+      </w:r>
+      <w:proofErr w:type="spellStart"/>
+      <w:r>
+        <w:t>Engineering</w:t>
+      </w:r>
+      <w:proofErr w:type="spellEnd"/>
+      <w:r>
+        <w:t xml:space="preserve"> </w:t>
+      </w:r>
+      <w:proofErr w:type="spellStart"/>
+      <w:r>
+        <w:t>Task</w:t>
+      </w:r>
+      <w:proofErr w:type="spellEnd"/>
+      <w:r>
+        <w:t xml:space="preserve"> Force) padroniza como a internet deve operar. Não tem membros oficiais. Padronizou o TCP/IP.</w:t>
+      </w:r>
+    </w:p>
+    <w:p>
+      <w:pPr>
+        <w:spacing w:after="0"/>
+      </w:pPr>
+    </w:p>
+    <w:p>
+      <w:pPr>
+        <w:spacing w:after="0"/>
+      </w:pPr>
+      <w:r>
+        <w:t>Modelo OSI:</w:t>
+      </w:r>
+      <w:r>
+        <w:t xml:space="preserve"> Criado pelo ISO</w:t>
+      </w:r>
+    </w:p>
+    <w:p>
+      <w:pPr>
+        <w:spacing w:after="0"/>
+      </w:pPr>
+      <w:r>
+        <w:t xml:space="preserve">-Encapsulação: </w:t>
+      </w:r>
+      <w:r>
+        <w:t>o trailer e o</w:t>
+      </w:r>
+      <w:r>
+        <w:t xml:space="preserve"> header são concatenados como um pacote a ser enviado para um computador via internet.</w:t>
+      </w:r>
+    </w:p>
+    <w:p>
+      <w:pPr>
+        <w:spacing w:after="0"/>
+      </w:pPr>
+      <w:r>
+        <w:t xml:space="preserve">-Header: </w:t>
+      </w:r>
+      <w:r>
+        <w:t>conjunto de informações a</w:t>
+      </w:r>
+      <w:r>
+        <w:t>dicionadas no começo do pacote de dados.</w:t>
+      </w:r>
+    </w:p>
+    <w:p>
+      <w:pPr>
+        <w:spacing w:after="0"/>
+      </w:pPr>
+      <w:r>
+        <w:t xml:space="preserve">-Trailer: </w:t>
+      </w:r>
+      <w:r>
+        <w:t>informação que é a</w:t>
+      </w:r>
+      <w:r>
+        <w:t>dicionado no fim do pacote de dados.</w:t>
+      </w:r>
+    </w:p>
+    <w:p>
+      <w:pPr>
+        <w:spacing w:after="0"/>
+      </w:pPr>
+      <w:r>
+        <w:t>-7 Camadas...</w:t>
+      </w:r>
+    </w:p>
+    <w:p>
+      <w:pPr>
+        <w:spacing w:after="0"/>
+      </w:pPr>
+    </w:p>
+    <w:p>
+      <w:pPr>
+        <w:spacing w:after="0"/>
+      </w:pPr>
+      <w:r>
+        <w:t xml:space="preserve">802.3 – Ethernet </w:t>
+      </w:r>
+    </w:p>
+    <w:p>
+      <w:pPr>
+        <w:spacing w:after="0"/>
+      </w:pPr>
+      <w:r>
+        <w:t xml:space="preserve">802.5 – Token </w:t>
+      </w:r>
+      <w:proofErr w:type="spellStart"/>
+      <w:r>
+        <w:t>ring</w:t>
+      </w:r>
+      <w:proofErr w:type="spellEnd"/>
+    </w:p>
+    <w:p>
+      <w:pPr>
+        <w:spacing w:after="0"/>
+      </w:pPr>
+      <w:r>
+        <w:t xml:space="preserve">802.11 – </w:t>
+      </w:r>
+      <w:proofErr w:type="spellStart"/>
+      <w:r>
+        <w:t>Wifi</w:t>
+      </w:r>
+      <w:proofErr w:type="spellEnd"/>
+    </w:p>
+    <w:p>
+      <w:pPr>
+        <w:spacing w:after="0"/>
+        <w:rPr>
+          <w:b/>
+        </w:rPr>
+      </w:pPr>
+    </w:p>
+    <w:p>
+      <w:pPr>
+        <w:spacing w:after="0"/>
+        <w:rPr>
+          <w:b/>
+        </w:rPr>
+      </w:pPr>
+      <w:r>
+        <w:rPr>
+          <w:b/>
+        </w:rPr>
+        <w:t>Cap</w:t>
+      </w:r>
+      <w:r>
+        <w:rPr>
+          <w:b/>
+        </w:rPr>
+        <w:t>.</w:t>
+      </w:r>
+      <w:r>
+        <w:rPr>
+          <w:b/>
+        </w:rPr>
+        <w:t xml:space="preserve"> 3)</w:t>
+      </w:r>
+      <w:r>
+        <w:rPr>
+          <w:b/>
+        </w:rPr>
+        <w:t xml:space="preserve"> Protocolos de Rede</w:t>
+      </w:r>
+    </w:p>
+    <w:p>
+      <w:pPr>
+        <w:spacing w:after="0"/>
+      </w:pPr>
+    </w:p>
+    <w:p>
+      <w:pPr>
+        <w:spacing w:after="0"/>
+      </w:pPr>
+      <w:r>
+        <w:t xml:space="preserve">Padrão 802: </w:t>
+      </w:r>
+      <w:r>
+        <w:t>(</w:t>
+      </w:r>
+      <w:r>
+        <w:t>Métodos de</w:t>
+      </w:r>
+      <w:r>
+        <w:t xml:space="preserve"> controle no tráfego de rede)</w:t>
+      </w:r>
+    </w:p>
+    <w:p>
+      <w:pPr>
+        <w:pStyle w:val="PargrafodaLista"/>
+        <w:numPr>
+          <w:ilvl w:val="0"/>
+          <w:numId w:val="7"/>
+        </w:numPr>
+        <w:spacing w:after="0"/>
+      </w:pPr>
+      <w:r>
+        <w:t>802.1 – Gerenciamento de LAN e MAN</w:t>
+      </w:r>
+    </w:p>
+    <w:p>
+      <w:pPr>
+        <w:pStyle w:val="PargrafodaLista"/>
+        <w:numPr>
+          <w:ilvl w:val="0"/>
+          <w:numId w:val="7"/>
+        </w:numPr>
+        <w:spacing w:after="0"/>
+        <w:rPr>
+          <w:lang w:val="en-US"/>
+        </w:rPr>
+      </w:pPr>
+      <w:r>
+        <w:rPr>
+          <w:lang w:val="en-US"/>
+        </w:rPr>
+        <w:t>802.2 – Logical Link Control</w:t>
+      </w:r>
+    </w:p>
+    <w:p>
+      <w:pPr>
+        <w:pStyle w:val="PargrafodaLista"/>
+        <w:numPr>
+          <w:ilvl w:val="0"/>
+          <w:numId w:val="7"/>
+        </w:numPr>
+        <w:spacing w:after="0"/>
+        <w:rPr>
+          <w:lang w:val="en-US"/>
+        </w:rPr>
+      </w:pPr>
+      <w:r>
+        <w:rPr>
+          <w:lang w:val="en-US"/>
+        </w:rPr>
+        <w:t xml:space="preserve">802.3 – CSMA/CD (Collision Detection) – Ethernet </w:t>
+      </w:r>
+    </w:p>
+    <w:p>
+      <w:pPr>
+        <w:pStyle w:val="PargrafodaLista"/>
+        <w:numPr>
+          <w:ilvl w:val="0"/>
+          <w:numId w:val="7"/>
+        </w:numPr>
+        <w:spacing w:after="0"/>
+        <w:rPr>
+          <w:lang w:val="en-US"/>
+        </w:rPr>
+      </w:pPr>
+      <w:r>
+        <w:rPr>
+          <w:lang w:val="en-US"/>
+        </w:rPr>
+        <w:t>802.4 – Token Passing Bus</w:t>
+      </w:r>
+    </w:p>
+    <w:p>
+      <w:pPr>
+        <w:pStyle w:val="PargrafodaLista"/>
+        <w:numPr>
+          <w:ilvl w:val="0"/>
+          <w:numId w:val="7"/>
+        </w:numPr>
+        <w:spacing w:after="0"/>
+      </w:pPr>
+      <w:r>
+        <w:t xml:space="preserve">802.5 – Token </w:t>
+      </w:r>
+      <w:proofErr w:type="spellStart"/>
+      <w:r>
+        <w:t>Ring</w:t>
+      </w:r>
+      <w:proofErr w:type="spellEnd"/>
+      <w:r>
+        <w:t xml:space="preserve"> (Sem detecção de colisão)</w:t>
+      </w:r>
+    </w:p>
+    <w:p>
+      <w:pPr>
+        <w:pStyle w:val="PargrafodaLista"/>
+        <w:numPr>
+          <w:ilvl w:val="0"/>
+          <w:numId w:val="7"/>
+        </w:numPr>
+        <w:spacing w:after="0"/>
+        <w:rPr>
+          <w:lang w:val="en-US"/>
+        </w:rPr>
+      </w:pPr>
+      <w:r>
+        <w:rPr>
+          <w:lang w:val="en-US"/>
+        </w:rPr>
+        <w:t>802.6 – DQDB (Distributed Queue Dual Bus)</w:t>
+      </w:r>
+    </w:p>
+    <w:p>
+      <w:pPr>
+        <w:pStyle w:val="PargrafodaLista"/>
+        <w:numPr>
+          <w:ilvl w:val="0"/>
+          <w:numId w:val="7"/>
+        </w:numPr>
+        <w:spacing w:after="0"/>
+        <w:rPr>
+          <w:lang w:val="en-US"/>
+        </w:rPr>
+      </w:pPr>
+      <w:r>
+        <w:rPr>
+          <w:lang w:val="en-US"/>
+        </w:rPr>
+        <w:t>802.7 – Broadband LAN</w:t>
+      </w:r>
+    </w:p>
+    <w:p>
+      <w:pPr>
+        <w:pStyle w:val="PargrafodaLista"/>
+        <w:numPr>
+          <w:ilvl w:val="0"/>
+          <w:numId w:val="7"/>
+        </w:numPr>
+        <w:spacing w:after="0"/>
+        <w:rPr>
+          <w:lang w:val="en-US"/>
+        </w:rPr>
+      </w:pPr>
+      <w:r>
+        <w:rPr>
+          <w:lang w:val="en-US"/>
+        </w:rPr>
+        <w:t>802.8 – Fiber Optic LAN e MAN</w:t>
+      </w:r>
+    </w:p>
+    <w:p>
+      <w:pPr>
+        <w:pStyle w:val="PargrafodaLista"/>
+        <w:numPr>
+          <w:ilvl w:val="0"/>
+          <w:numId w:val="7"/>
+        </w:numPr>
+        <w:spacing w:after="0"/>
+        <w:rPr>
+          <w:lang w:val="en-US"/>
+        </w:rPr>
+      </w:pPr>
+      <w:r>
+        <w:rPr>
+          <w:lang w:val="en-US"/>
+        </w:rPr>
+        <w:t xml:space="preserve">802.9 – </w:t>
+      </w:r>
+      <w:proofErr w:type="spellStart"/>
+      <w:r>
+        <w:rPr>
+          <w:lang w:val="en-US"/>
+        </w:rPr>
+        <w:t>Serviços</w:t>
+      </w:r>
+      <w:proofErr w:type="spellEnd"/>
+      <w:r>
+        <w:rPr>
+          <w:lang w:val="en-US"/>
+        </w:rPr>
+        <w:t xml:space="preserve"> </w:t>
+      </w:r>
+      <w:proofErr w:type="spellStart"/>
+      <w:r>
+        <w:rPr>
+          <w:lang w:val="en-US"/>
+        </w:rPr>
+        <w:t>Integrados</w:t>
+      </w:r>
+      <w:proofErr w:type="spellEnd"/>
+    </w:p>
+    <w:p>
+      <w:pPr>
+        <w:pStyle w:val="PargrafodaLista"/>
+        <w:numPr>
+          <w:ilvl w:val="0"/>
+          <w:numId w:val="7"/>
+        </w:numPr>
+        <w:spacing w:after="0"/>
+        <w:rPr>
+          <w:lang w:val="en-US"/>
+        </w:rPr>
+      </w:pPr>
+      <w:r>
+        <w:rPr>
+          <w:lang w:val="en-US"/>
+        </w:rPr>
+        <w:t xml:space="preserve">802.10 – </w:t>
+      </w:r>
+      <w:proofErr w:type="spellStart"/>
+      <w:r>
+        <w:rPr>
+          <w:lang w:val="en-US"/>
+        </w:rPr>
+        <w:t>Segurança</w:t>
+      </w:r>
+      <w:proofErr w:type="spellEnd"/>
+      <w:r>
+        <w:rPr>
+          <w:lang w:val="en-US"/>
+        </w:rPr>
+        <w:t xml:space="preserve"> LAN/MAN</w:t>
+      </w:r>
+    </w:p>
+    <w:p>
+      <w:pPr>
+        <w:pStyle w:val="PargrafodaLista"/>
+        <w:numPr>
+          <w:ilvl w:val="0"/>
+          <w:numId w:val="7"/>
+        </w:numPr>
+        <w:spacing w:after="0"/>
+      </w:pPr>
+      <w:r>
+        <w:t>802.11 – Wireless LAN</w:t>
+      </w:r>
+      <w:r>
+        <w:t xml:space="preserve"> (CSMA/CA – </w:t>
+      </w:r>
+      <w:proofErr w:type="spellStart"/>
+      <w:r>
+        <w:t>Collision</w:t>
+      </w:r>
+      <w:proofErr w:type="spellEnd"/>
+      <w:r>
+        <w:t xml:space="preserve"> </w:t>
+      </w:r>
+      <w:proofErr w:type="spellStart"/>
+      <w:r>
+        <w:t>Avoidance</w:t>
+      </w:r>
+      <w:proofErr w:type="spellEnd"/>
+      <w:r>
+        <w:t>, espera uma requisição</w:t>
+      </w:r>
+      <w:r>
+        <w:t xml:space="preserve"> para começar outra (</w:t>
+      </w:r>
+      <w:proofErr w:type="spellStart"/>
+      <w:r>
+        <w:t>backoff</w:t>
+      </w:r>
+      <w:proofErr w:type="spellEnd"/>
+      <w:r>
+        <w:t>)</w:t>
+      </w:r>
+      <w:r>
+        <w:t>)</w:t>
+      </w:r>
+    </w:p>
+    <w:p>
+      <w:pPr>
+        <w:pStyle w:val="PargrafodaLista"/>
+        <w:numPr>
+          <w:ilvl w:val="0"/>
+          <w:numId w:val="7"/>
+        </w:numPr>
+        <w:spacing w:after="0"/>
+        <w:rPr>
+          <w:lang w:val="en-US"/>
+        </w:rPr>
+      </w:pPr>
+      <w:r>
+        <w:rPr>
+          <w:lang w:val="en-US"/>
+        </w:rPr>
+        <w:t xml:space="preserve">… </w:t>
+      </w:r>
+      <w:proofErr w:type="spellStart"/>
+      <w:r>
+        <w:rPr>
+          <w:lang w:val="en-US"/>
+        </w:rPr>
+        <w:t>até</w:t>
+      </w:r>
+      <w:proofErr w:type="spellEnd"/>
+      <w:r>
+        <w:rPr>
+          <w:lang w:val="en-US"/>
+        </w:rPr>
+        <w:t xml:space="preserve"> 802.16</w:t>
+      </w:r>
+    </w:p>
+    <w:p>
+      <w:pPr>
+        <w:spacing w:after="0"/>
+        <w:rPr>
+          <w:lang w:val="en-US"/>
+        </w:rPr>
+      </w:pPr>
+    </w:p>
+    <w:p>
+      <w:pPr>
+        <w:spacing w:after="0"/>
+      </w:pPr>
+      <w:proofErr w:type="spellStart"/>
+      <w:r>
+        <w:t>Subnet</w:t>
+      </w:r>
+      <w:proofErr w:type="spellEnd"/>
+      <w:r>
+        <w:t xml:space="preserve"> </w:t>
+      </w:r>
+      <w:proofErr w:type="spellStart"/>
+      <w:r>
+        <w:t>mask</w:t>
+      </w:r>
+      <w:proofErr w:type="spellEnd"/>
+      <w:r>
+        <w:t xml:space="preserve"> – Porção do</w:t>
+      </w:r>
+      <w:r>
+        <w:t xml:space="preserve"> endereço IP que identifica que parte é o endereço do host e a parte que é a rede do sistema.</w:t>
+      </w:r>
+    </w:p>
+    <w:p>
+      <w:pPr>
+        <w:spacing w:after="0"/>
+      </w:pPr>
+    </w:p>
+    <w:p>
+      <w:pPr>
+        <w:spacing w:after="0"/>
+      </w:pPr>
+      <w:r>
+        <w:lastRenderedPageBreak/>
+        <w:t xml:space="preserve">DHCP – </w:t>
+      </w:r>
+      <w:proofErr w:type="spellStart"/>
+      <w:r>
+        <w:t>Dynamic</w:t>
+      </w:r>
+      <w:proofErr w:type="spellEnd"/>
+      <w:r>
+        <w:t xml:space="preserve"> Host </w:t>
+      </w:r>
+      <w:proofErr w:type="spellStart"/>
+      <w:r>
+        <w:t>Configuration</w:t>
+      </w:r>
+      <w:proofErr w:type="spellEnd"/>
+      <w:r>
+        <w:t xml:space="preserve"> </w:t>
+      </w:r>
+      <w:proofErr w:type="spellStart"/>
+      <w:r>
+        <w:t>Protocol</w:t>
+      </w:r>
+      <w:proofErr w:type="spellEnd"/>
+      <w:r>
+        <w:t>, serviço que atribui</w:t>
+      </w:r>
+      <w:r>
+        <w:t xml:space="preserve"> dinamicamente endereços de rede para um host central. (empresta e pega de volta o IPv4)</w:t>
+      </w:r>
+    </w:p>
+    <w:p>
+      <w:pPr>
+        <w:spacing w:after="0"/>
+      </w:pPr>
+    </w:p>
+    <w:p>
+      <w:pPr>
+        <w:spacing w:after="0"/>
+        <w:rPr>
+          <w:lang w:val="en-US"/>
+        </w:rPr>
+      </w:pPr>
+      <w:r>
+        <w:rPr>
+          <w:lang w:val="en-US"/>
+        </w:rPr>
+        <w:t xml:space="preserve">DNS – Domain Name System, </w:t>
+      </w:r>
+      <w:proofErr w:type="spellStart"/>
+      <w:r>
+        <w:rPr>
+          <w:lang w:val="en-US"/>
+        </w:rPr>
+        <w:t>nome</w:t>
+      </w:r>
+      <w:proofErr w:type="spellEnd"/>
+      <w:r>
+        <w:rPr>
+          <w:lang w:val="en-US"/>
+        </w:rPr>
+        <w:t xml:space="preserve"> para o</w:t>
+      </w:r>
+      <w:r>
+        <w:rPr>
+          <w:lang w:val="en-US"/>
+        </w:rPr>
+        <w:t xml:space="preserve"> </w:t>
+      </w:r>
+      <w:proofErr w:type="spellStart"/>
+      <w:r>
+        <w:rPr>
+          <w:lang w:val="en-US"/>
+        </w:rPr>
+        <w:t>end</w:t>
+      </w:r>
+      <w:r>
+        <w:rPr>
+          <w:lang w:val="en-US"/>
+        </w:rPr>
+        <w:t>ereço</w:t>
+      </w:r>
+      <w:proofErr w:type="spellEnd"/>
+    </w:p>
+    <w:p>
+      <w:pPr>
+        <w:spacing w:after="0"/>
+        <w:rPr>
+          <w:lang w:val="en-US"/>
+        </w:rPr>
+      </w:pPr>
+    </w:p>
+    <w:p>
+      <w:pPr>
+        <w:spacing w:after="0"/>
+      </w:pPr>
+      <w:r>
+        <w:t xml:space="preserve">AppleTalk </w:t>
+      </w:r>
+      <w:r>
+        <w:t>–</w:t>
+      </w:r>
+      <w:r>
+        <w:t xml:space="preserve"> </w:t>
+      </w:r>
+      <w:proofErr w:type="spellStart"/>
+      <w:r>
+        <w:t>protocol</w:t>
+      </w:r>
+      <w:proofErr w:type="spellEnd"/>
+      <w:r>
+        <w:t xml:space="preserve"> desenvolvido para s</w:t>
+      </w:r>
+      <w:r>
+        <w:t>er usado para redes de Apple Macintosh.</w:t>
+      </w:r>
+    </w:p>
+    <w:p>
+      <w:pPr>
+        <w:spacing w:after="0"/>
+        <w:rPr>
+          <w:b/>
+        </w:rPr>
+      </w:pPr>
+    </w:p>
+    <w:p>
+      <w:pPr>
+        <w:spacing w:after="0"/>
+        <w:rPr>
+          <w:b/>
+        </w:rPr>
+      </w:pPr>
+      <w:r>
+        <w:rPr>
+          <w:b/>
+        </w:rPr>
+        <w:t>Cap</w:t>
+      </w:r>
+      <w:r>
+        <w:rPr>
+          <w:b/>
+        </w:rPr>
+        <w:t>.</w:t>
+      </w:r>
+      <w:r>
+        <w:rPr>
+          <w:b/>
+        </w:rPr>
+        <w:t xml:space="preserve"> 4)</w:t>
+      </w:r>
+      <w:r>
+        <w:rPr>
+          <w:b/>
+        </w:rPr>
+        <w:t xml:space="preserve"> Arquitetura de Rede</w:t>
+      </w:r>
+    </w:p>
+    <w:p>
+      <w:pPr>
+        <w:spacing w:after="0"/>
+      </w:pPr>
+    </w:p>
+    <w:p>
+      <w:pPr>
+        <w:spacing w:after="0"/>
+      </w:pPr>
+      <w:r>
+        <w:t>Spooler file – arquivo que contém a lista de arquivos a serem imprimidos</w:t>
+      </w:r>
+    </w:p>
+    <w:p>
+      <w:pPr>
+        <w:spacing w:after="0"/>
+      </w:pPr>
+    </w:p>
+    <w:p>
+      <w:pPr>
+        <w:spacing w:after="0"/>
+      </w:pPr>
+      <w:proofErr w:type="spellStart"/>
+      <w:r>
+        <w:t>Spooling</w:t>
+      </w:r>
+      <w:proofErr w:type="spellEnd"/>
+      <w:r>
+        <w:t xml:space="preserve"> – processo pelo qual os arquivos a serem imprimidos são ordenados para fornecer acesso à impressora</w:t>
+      </w:r>
+    </w:p>
+    <w:p>
+      <w:pPr>
+        <w:spacing w:after="0"/>
+      </w:pPr>
+    </w:p>
+    <w:p>
+      <w:pPr>
+        <w:spacing w:after="0"/>
+      </w:pPr>
+      <w:r>
+        <w:t>Telnet – aplicativo que permite um usuário a acessar um computador remotamente</w:t>
+      </w:r>
+    </w:p>
+    <w:p>
+      <w:pPr>
+        <w:spacing w:after="0"/>
+      </w:pPr>
+    </w:p>
+    <w:p>
+      <w:pPr>
+        <w:spacing w:after="0"/>
+      </w:pPr>
+      <w:r>
+        <w:t>Arquiteturas:</w:t>
+      </w:r>
+    </w:p>
+    <w:p>
+      <w:pPr>
+        <w:pStyle w:val="PargrafodaLista"/>
+        <w:numPr>
+          <w:ilvl w:val="0"/>
+          <w:numId w:val="8"/>
+        </w:numPr>
+        <w:spacing w:after="0"/>
+      </w:pPr>
+      <w:proofErr w:type="spellStart"/>
+      <w:r>
+        <w:t>Peer-to-peer</w:t>
+      </w:r>
+      <w:proofErr w:type="spellEnd"/>
+      <w:r>
+        <w:t>: Qualquer computador pode agir como cliente ou servidor</w:t>
+      </w:r>
+    </w:p>
+    <w:p>
+      <w:pPr>
+        <w:pStyle w:val="PargrafodaLista"/>
+        <w:numPr>
+          <w:ilvl w:val="0"/>
+          <w:numId w:val="8"/>
+        </w:numPr>
+        <w:spacing w:after="0"/>
+      </w:pPr>
+      <w:proofErr w:type="spellStart"/>
+      <w:r>
+        <w:t>Client</w:t>
+      </w:r>
+      <w:proofErr w:type="spellEnd"/>
+      <w:r>
+        <w:t xml:space="preserve">/Server: </w:t>
+      </w:r>
+      <w:r>
+        <w:t>Servidor centralizado (mainframes)</w:t>
+      </w:r>
+    </w:p>
+    <w:p>
+      <w:pPr>
+        <w:pStyle w:val="PargrafodaLista"/>
+        <w:numPr>
+          <w:ilvl w:val="0"/>
+          <w:numId w:val="8"/>
+        </w:numPr>
+        <w:spacing w:after="0"/>
+        <w:rPr>
+          <w:lang w:val="en-US"/>
+        </w:rPr>
+      </w:pPr>
+      <w:r>
+        <w:rPr>
+          <w:lang w:val="en-US"/>
+        </w:rPr>
+        <w:t xml:space="preserve">Directory-based: </w:t>
+      </w:r>
+      <w:proofErr w:type="spellStart"/>
+      <w:r>
+        <w:rPr>
+          <w:lang w:val="en-US"/>
+        </w:rPr>
+        <w:t>Diretório</w:t>
+      </w:r>
+      <w:proofErr w:type="spellEnd"/>
+      <w:r>
+        <w:rPr>
+          <w:lang w:val="en-US"/>
+        </w:rPr>
+        <w:t xml:space="preserve"> </w:t>
+      </w:r>
+      <w:proofErr w:type="spellStart"/>
+      <w:r>
+        <w:rPr>
+          <w:lang w:val="en-US"/>
+        </w:rPr>
+        <w:t>centralizado</w:t>
+      </w:r>
+      <w:proofErr w:type="spellEnd"/>
+    </w:p>
+    <w:p>
+      <w:pPr>
+        <w:pStyle w:val="PargrafodaLista"/>
+        <w:numPr>
+          <w:ilvl w:val="0"/>
+          <w:numId w:val="8"/>
+        </w:numPr>
+        <w:spacing w:after="0"/>
+        <w:rPr>
+          <w:lang w:val="en-US"/>
+        </w:rPr>
+      </w:pPr>
+      <w:r>
+        <w:rPr>
+          <w:lang w:val="en-US"/>
+        </w:rPr>
+        <w:t xml:space="preserve">Hybrid: </w:t>
+      </w:r>
+      <w:r>
+        <w:rPr>
+          <w:lang w:val="en-US"/>
+        </w:rPr>
+        <w:t>peer to peer com client server</w:t>
+      </w:r>
+    </w:p>
+    <w:p>
+      <w:pPr>
+        <w:spacing w:after="0"/>
+        <w:rPr>
+          <w:b/>
+          <w:lang w:val="en-US"/>
+        </w:rPr>
+      </w:pPr>
+    </w:p>
+    <w:p>
+      <w:pPr>
+        <w:spacing w:after="0"/>
+        <w:rPr>
+          <w:b/>
+        </w:rPr>
+      </w:pPr>
+      <w:r>
+        <w:rPr>
+          <w:b/>
+        </w:rPr>
+        <w:t>Cap</w:t>
+      </w:r>
+      <w:r>
+        <w:rPr>
+          <w:b/>
+        </w:rPr>
+        <w:t>.</w:t>
+      </w:r>
+      <w:r>
+        <w:rPr>
+          <w:b/>
+        </w:rPr>
+        <w:t xml:space="preserve"> 5)</w:t>
+      </w:r>
+      <w:r>
+        <w:rPr>
+          <w:b/>
+        </w:rPr>
+        <w:t xml:space="preserve"> Topologias de Rede</w:t>
+      </w:r>
+    </w:p>
+    <w:p>
+      <w:pPr>
+        <w:spacing w:after="0"/>
+      </w:pPr>
+    </w:p>
+    <w:p>
+      <w:pPr>
+        <w:spacing w:after="0"/>
+      </w:pPr>
+      <w:r>
+        <w:t xml:space="preserve">Bus </w:t>
+      </w:r>
+      <w:proofErr w:type="spellStart"/>
+      <w:r>
+        <w:t>Topology</w:t>
+      </w:r>
+      <w:proofErr w:type="spellEnd"/>
+      <w:r>
+        <w:t xml:space="preserve"> – Um cabo q</w:t>
+      </w:r>
+      <w:r>
+        <w:t>ue liga todos os computadores como um trilho de trem</w:t>
+      </w:r>
+    </w:p>
+    <w:p>
+      <w:pPr>
+        <w:spacing w:after="0"/>
+      </w:pPr>
+      <w:proofErr w:type="spellStart"/>
+      <w:r>
+        <w:t>Ring</w:t>
+      </w:r>
+      <w:proofErr w:type="spellEnd"/>
+      <w:r>
+        <w:t xml:space="preserve"> </w:t>
+      </w:r>
+      <w:proofErr w:type="spellStart"/>
+      <w:r>
+        <w:t>Topology</w:t>
+      </w:r>
+      <w:proofErr w:type="spellEnd"/>
+      <w:r>
+        <w:t xml:space="preserve"> – Cabeamento em formato de</w:t>
+      </w:r>
+      <w:r>
+        <w:t xml:space="preserve"> anel que fecha o ciclo</w:t>
+      </w:r>
+    </w:p>
+    <w:p>
+      <w:pPr>
+        <w:spacing w:after="0"/>
+      </w:pPr>
+      <w:r>
+        <w:t xml:space="preserve">Star </w:t>
+      </w:r>
+      <w:proofErr w:type="spellStart"/>
+      <w:r>
+        <w:t>Topology</w:t>
+      </w:r>
+      <w:proofErr w:type="spellEnd"/>
+      <w:r>
+        <w:t xml:space="preserve"> – Computadores ligados a</w:t>
+      </w:r>
+      <w:r>
+        <w:t xml:space="preserve"> um HUB que é ligado à rede</w:t>
+      </w:r>
+    </w:p>
+    <w:p>
+      <w:pPr>
+        <w:spacing w:after="0"/>
+      </w:pPr>
+      <w:proofErr w:type="spellStart"/>
+      <w:r>
+        <w:t>Mesh</w:t>
+      </w:r>
+      <w:proofErr w:type="spellEnd"/>
+      <w:r>
+        <w:t xml:space="preserve"> </w:t>
+      </w:r>
+      <w:proofErr w:type="spellStart"/>
+      <w:r>
+        <w:t>Topology</w:t>
+      </w:r>
+      <w:proofErr w:type="spellEnd"/>
+      <w:r>
+        <w:t xml:space="preserve"> – Vários roteadores q</w:t>
+      </w:r>
+      <w:r>
+        <w:t>ue ligam entre si que ligam com diversos computadores</w:t>
+      </w:r>
+    </w:p>
+    <w:p>
+      <w:pPr>
+        <w:spacing w:after="0"/>
+      </w:pPr>
+      <w:r>
+        <w:t>Topologia Wireless:</w:t>
+      </w:r>
+    </w:p>
+    <w:p>
+      <w:pPr>
+        <w:pStyle w:val="PargrafodaLista"/>
+        <w:numPr>
+          <w:ilvl w:val="0"/>
+          <w:numId w:val="9"/>
+        </w:numPr>
+        <w:spacing w:after="0"/>
+      </w:pPr>
+      <w:r>
+        <w:t xml:space="preserve">Ad Hoc </w:t>
+      </w:r>
+      <w:proofErr w:type="spellStart"/>
+      <w:r>
+        <w:t>Mode</w:t>
+      </w:r>
+      <w:proofErr w:type="spellEnd"/>
+      <w:r>
+        <w:t xml:space="preserve"> –</w:t>
+      </w:r>
+      <w:r>
+        <w:t xml:space="preserve"> </w:t>
+      </w:r>
+      <w:r>
+        <w:t>conecta com</w:t>
+      </w:r>
+      <w:r>
+        <w:t xml:space="preserve">putadores </w:t>
+      </w:r>
+      <w:proofErr w:type="spellStart"/>
+      <w:r>
+        <w:t>diretamentes</w:t>
+      </w:r>
+      <w:proofErr w:type="spellEnd"/>
+      <w:r>
+        <w:t xml:space="preserve"> entre si (</w:t>
+      </w:r>
+      <w:proofErr w:type="spellStart"/>
+      <w:r>
+        <w:t>peer-to-peer</w:t>
+      </w:r>
+      <w:proofErr w:type="spellEnd"/>
+      <w:r>
+        <w:t>)</w:t>
+      </w:r>
+    </w:p>
+    <w:p>
+      <w:pPr>
+        <w:pStyle w:val="PargrafodaLista"/>
+        <w:numPr>
+          <w:ilvl w:val="0"/>
+          <w:numId w:val="9"/>
+        </w:numPr>
+        <w:spacing w:after="0"/>
+      </w:pPr>
+      <w:proofErr w:type="spellStart"/>
+      <w:r>
+        <w:t>Infrastructure</w:t>
+      </w:r>
+      <w:proofErr w:type="spellEnd"/>
+      <w:r>
+        <w:t xml:space="preserve"> </w:t>
+      </w:r>
+      <w:proofErr w:type="spellStart"/>
+      <w:r>
+        <w:t>Mode</w:t>
+      </w:r>
+      <w:proofErr w:type="spellEnd"/>
+      <w:r>
+        <w:t xml:space="preserve"> –</w:t>
+      </w:r>
+      <w:r>
+        <w:t xml:space="preserve"> é conectada a um central WAP</w:t>
+      </w:r>
+      <w:r>
+        <w:t xml:space="preserve"> </w:t>
+      </w:r>
+      <w:r>
+        <w:t>(Wireless Access Point, torres de transmissão de rede)</w:t>
+      </w:r>
+    </w:p>
+    <w:p>
+      <w:pPr>
+        <w:pStyle w:val="PargrafodaLista"/>
+        <w:numPr>
+          <w:ilvl w:val="0"/>
+          <w:numId w:val="9"/>
+        </w:numPr>
+        <w:spacing w:after="0"/>
+      </w:pPr>
+      <w:r>
+        <w:t xml:space="preserve">Wireless </w:t>
+      </w:r>
+      <w:proofErr w:type="spellStart"/>
+      <w:r>
+        <w:t>Mesh</w:t>
+      </w:r>
+      <w:proofErr w:type="spellEnd"/>
+      <w:r>
+        <w:t xml:space="preserve"> –</w:t>
+      </w:r>
+      <w:r>
+        <w:t xml:space="preserve"> </w:t>
+      </w:r>
+      <w:r>
+        <w:t>que conecta divers</w:t>
+      </w:r>
+      <w:r>
+        <w:t xml:space="preserve">os </w:t>
+      </w:r>
+      <w:proofErr w:type="spellStart"/>
+      <w:r>
+        <w:t>WAPs</w:t>
+      </w:r>
+      <w:proofErr w:type="spellEnd"/>
+    </w:p>
+    <w:p>
+      <w:pPr>
+        <w:spacing w:after="0"/>
+        <w:rPr>
+          <w:lang w:val="en-US"/>
+        </w:rPr>
+      </w:pPr>
+      <w:r>
+        <w:rPr>
+          <w:lang w:val="en-US"/>
+        </w:rPr>
+        <w:t>Logical Topology</w:t>
+      </w:r>
+      <w:r>
+        <w:rPr>
+          <w:lang w:val="en-US"/>
+        </w:rPr>
+        <w:t>:</w:t>
+      </w:r>
+    </w:p>
+    <w:p>
+      <w:pPr>
+        <w:pStyle w:val="PargrafodaLista"/>
+        <w:numPr>
+          <w:ilvl w:val="0"/>
+          <w:numId w:val="10"/>
+        </w:numPr>
+        <w:spacing w:after="0"/>
+      </w:pPr>
+      <w:proofErr w:type="spellStart"/>
+      <w:proofErr w:type="gramStart"/>
+      <w:r>
+        <w:t>Logical</w:t>
+      </w:r>
+      <w:proofErr w:type="spellEnd"/>
+      <w:r>
+        <w:t xml:space="preserve"> Bus</w:t>
+      </w:r>
+      <w:proofErr w:type="gramEnd"/>
+      <w:r>
+        <w:t xml:space="preserve"> – Dados que v</w:t>
+      </w:r>
+      <w:r>
+        <w:t xml:space="preserve">iajam linearmente (Bus </w:t>
+      </w:r>
+      <w:proofErr w:type="spellStart"/>
+      <w:r>
+        <w:t>Topology</w:t>
+      </w:r>
+      <w:proofErr w:type="spellEnd"/>
+      <w:r>
+        <w:t>)</w:t>
+      </w:r>
+    </w:p>
+    <w:p>
+      <w:pPr>
+        <w:pStyle w:val="PargrafodaLista"/>
+        <w:numPr>
+          <w:ilvl w:val="0"/>
+          <w:numId w:val="10"/>
+        </w:numPr>
+        <w:spacing w:after="0"/>
+      </w:pPr>
+      <w:proofErr w:type="spellStart"/>
+      <w:r>
+        <w:t>Logical</w:t>
+      </w:r>
+      <w:proofErr w:type="spellEnd"/>
+      <w:r>
+        <w:t xml:space="preserve"> </w:t>
+      </w:r>
+      <w:proofErr w:type="spellStart"/>
+      <w:r>
+        <w:t>Ring</w:t>
+      </w:r>
+      <w:proofErr w:type="spellEnd"/>
+      <w:r>
+        <w:t xml:space="preserve"> – Dados que viajam circularmente (</w:t>
+      </w:r>
+      <w:proofErr w:type="spellStart"/>
+      <w:r>
+        <w:t>Ring</w:t>
+      </w:r>
+      <w:proofErr w:type="spellEnd"/>
+      <w:r>
+        <w:t xml:space="preserve"> </w:t>
+      </w:r>
+      <w:proofErr w:type="spellStart"/>
+      <w:r>
+        <w:t>Topology</w:t>
+      </w:r>
+      <w:proofErr w:type="spellEnd"/>
+      <w:r>
+        <w:t>)</w:t>
+      </w:r>
+    </w:p>
+    <w:p>
+      <w:pPr>
+        <w:spacing w:after="0"/>
+        <w:rPr>
+          <w:b/>
+        </w:rPr>
+      </w:pPr>
+    </w:p>
+    <w:p>
+      <w:pPr>
+        <w:spacing w:after="0"/>
+        <w:rPr>
+          <w:b/>
+        </w:rPr>
+      </w:pPr>
+      <w:r>
+        <w:rPr>
+          <w:b/>
+        </w:rPr>
+        <w:t>Cap</w:t>
+      </w:r>
+      <w:r>
+        <w:rPr>
+          <w:b/>
+        </w:rPr>
+        <w:t>.</w:t>
+      </w:r>
+      <w:r>
+        <w:rPr>
+          <w:b/>
+        </w:rPr>
+        <w:t xml:space="preserve"> 6)</w:t>
+      </w:r>
+      <w:r>
+        <w:rPr>
+          <w:b/>
+        </w:rPr>
+        <w:t xml:space="preserve"> Aparelhos e Mídia de Redes</w:t>
+      </w:r>
+    </w:p>
+    <w:p>
+      <w:pPr>
+        <w:spacing w:after="0"/>
+      </w:pPr>
+    </w:p>
+    <w:p>
+      <w:pPr>
+        <w:spacing w:after="0"/>
+      </w:pPr>
+      <w:r>
+        <w:t xml:space="preserve">Coaxial </w:t>
+      </w:r>
+      <w:proofErr w:type="spellStart"/>
+      <w:r>
+        <w:t>Cable</w:t>
+      </w:r>
+      <w:proofErr w:type="spellEnd"/>
+      <w:r>
+        <w:t xml:space="preserve"> – primeiro tipo d</w:t>
+      </w:r>
+      <w:r>
+        <w:t>e cabo usado para ethernet.  Cabo de fio de cobre único com camada protetora.</w:t>
+      </w:r>
+    </w:p>
+    <w:p>
+      <w:pPr>
+        <w:spacing w:after="0"/>
+      </w:pPr>
+    </w:p>
+    <w:p>
+      <w:pPr>
+        <w:spacing w:after="0"/>
+      </w:pPr>
+      <w:proofErr w:type="spellStart"/>
+      <w:r>
+        <w:t>Shielded</w:t>
+      </w:r>
+      <w:proofErr w:type="spellEnd"/>
+      <w:r>
+        <w:t xml:space="preserve"> </w:t>
+      </w:r>
+      <w:proofErr w:type="spellStart"/>
+      <w:r>
+        <w:t>Twisted</w:t>
+      </w:r>
+      <w:proofErr w:type="spellEnd"/>
+      <w:r>
+        <w:t xml:space="preserve"> </w:t>
+      </w:r>
+      <w:proofErr w:type="spellStart"/>
+      <w:r>
+        <w:t>Pair</w:t>
+      </w:r>
+      <w:proofErr w:type="spellEnd"/>
+      <w:r>
+        <w:t xml:space="preserve"> – par de fios de</w:t>
+      </w:r>
+      <w:r>
+        <w:t xml:space="preserve"> cobre que são entrelaçados e cobertos por uma camada protetora.</w:t>
+      </w:r>
+    </w:p>
+    <w:p>
+      <w:pPr>
+        <w:spacing w:after="0"/>
+      </w:pPr>
+    </w:p>
+    <w:p>
+      <w:pPr>
+        <w:spacing w:after="0"/>
+      </w:pPr>
+      <w:proofErr w:type="spellStart"/>
+      <w:r>
+        <w:t>Unshielded</w:t>
+      </w:r>
+      <w:proofErr w:type="spellEnd"/>
+      <w:r>
+        <w:t xml:space="preserve"> </w:t>
+      </w:r>
+      <w:proofErr w:type="spellStart"/>
+      <w:r>
+        <w:t>Twisted</w:t>
+      </w:r>
+      <w:proofErr w:type="spellEnd"/>
+      <w:r>
+        <w:t xml:space="preserve"> </w:t>
+      </w:r>
+      <w:proofErr w:type="spellStart"/>
+      <w:r>
+        <w:t>Pair</w:t>
+      </w:r>
+      <w:proofErr w:type="spellEnd"/>
+      <w:r>
+        <w:t xml:space="preserve"> (UTP) – mesma coisa que S</w:t>
+      </w:r>
+      <w:r>
+        <w:t>TP só que desprotegido. Possui interferência minimizada. Cabo de telefone.</w:t>
+      </w:r>
+    </w:p>
+    <w:p>
+      <w:pPr>
+        <w:spacing w:after="0"/>
+      </w:pPr>
+    </w:p>
+    <w:p>
+      <w:pPr>
+        <w:spacing w:after="0"/>
+      </w:pPr>
+      <w:r>
+        <w:lastRenderedPageBreak/>
+        <w:t>Categorias de U</w:t>
+      </w:r>
+      <w:r>
+        <w:t>TP:</w:t>
+      </w:r>
+    </w:p>
+    <w:p>
+      <w:pPr>
+        <w:pStyle w:val="PargrafodaLista"/>
+        <w:numPr>
+          <w:ilvl w:val="0"/>
+          <w:numId w:val="11"/>
+        </w:numPr>
+        <w:spacing w:after="0"/>
+      </w:pPr>
+      <w:r>
+        <w:t xml:space="preserve">Categoria 1: </w:t>
+      </w:r>
+      <w:r>
+        <w:t>transmissão de voz</w:t>
+      </w:r>
+    </w:p>
+    <w:p>
+      <w:pPr>
+        <w:pStyle w:val="PargrafodaLista"/>
+        <w:numPr>
+          <w:ilvl w:val="0"/>
+          <w:numId w:val="11"/>
+        </w:numPr>
+        <w:spacing w:after="0"/>
+      </w:pPr>
+      <w:r>
+        <w:t>Categoria 2:</w:t>
+      </w:r>
+      <w:r>
+        <w:t xml:space="preserve"> 4Mbps</w:t>
+      </w:r>
+    </w:p>
+    <w:p>
+      <w:pPr>
+        <w:pStyle w:val="PargrafodaLista"/>
+        <w:numPr>
+          <w:ilvl w:val="0"/>
+          <w:numId w:val="11"/>
+        </w:numPr>
+        <w:spacing w:after="0"/>
+      </w:pPr>
+      <w:r>
+        <w:t>Categoria 3:</w:t>
+      </w:r>
+      <w:r>
+        <w:t xml:space="preserve"> 10Mbps</w:t>
+      </w:r>
+    </w:p>
+    <w:p>
+      <w:pPr>
+        <w:pStyle w:val="PargrafodaLista"/>
+        <w:numPr>
+          <w:ilvl w:val="0"/>
+          <w:numId w:val="11"/>
+        </w:numPr>
+        <w:spacing w:after="0"/>
+      </w:pPr>
+      <w:r>
+        <w:t>Categoria 4:</w:t>
+      </w:r>
+      <w:r>
+        <w:t xml:space="preserve"> 16Mbps</w:t>
+      </w:r>
+    </w:p>
+    <w:p>
+      <w:pPr>
+        <w:pStyle w:val="PargrafodaLista"/>
+        <w:numPr>
+          <w:ilvl w:val="0"/>
+          <w:numId w:val="11"/>
+        </w:numPr>
+        <w:spacing w:after="0"/>
+      </w:pPr>
+      <w:r>
+        <w:t>Categoria 5:</w:t>
+      </w:r>
+      <w:r>
+        <w:t xml:space="preserve"> 100Mbps</w:t>
+      </w:r>
+    </w:p>
+    <w:p>
+      <w:pPr>
+        <w:pStyle w:val="PargrafodaLista"/>
+        <w:numPr>
+          <w:ilvl w:val="0"/>
+          <w:numId w:val="11"/>
+        </w:numPr>
+        <w:spacing w:after="0"/>
+      </w:pPr>
+      <w:r>
+        <w:t>Categoria 6:</w:t>
+      </w:r>
+      <w:r>
+        <w:t xml:space="preserve"> 100Mbps ou 400MHz</w:t>
+      </w:r>
+    </w:p>
+    <w:p>
+      <w:pPr>
+        <w:pStyle w:val="PargrafodaLista"/>
+        <w:numPr>
+          <w:ilvl w:val="0"/>
+          <w:numId w:val="11"/>
+        </w:numPr>
+        <w:spacing w:after="0"/>
+      </w:pPr>
+      <w:r>
+        <w:t>Categoria 6e:</w:t>
+      </w:r>
+      <w:r>
+        <w:t xml:space="preserve"> 10Gbps ou 625MHz</w:t>
+      </w:r>
+    </w:p>
+    <w:p>
+      <w:pPr>
+        <w:pStyle w:val="PargrafodaLista"/>
+        <w:numPr>
+          <w:ilvl w:val="0"/>
+          <w:numId w:val="11"/>
+        </w:numPr>
+        <w:spacing w:after="0"/>
+      </w:pPr>
+      <w:r>
+        <w:t>Categoria 7:</w:t>
+      </w:r>
+      <w:r>
+        <w:t xml:space="preserve"> 700MHz</w:t>
+      </w:r>
+    </w:p>
+    <w:p>
+      <w:pPr>
+        <w:spacing w:after="0"/>
+      </w:pPr>
+    </w:p>
+    <w:p>
+      <w:pPr>
+        <w:spacing w:after="0"/>
+      </w:pPr>
+      <w:proofErr w:type="spellStart"/>
+      <w:r>
+        <w:t>Fiber</w:t>
+      </w:r>
+      <w:proofErr w:type="spellEnd"/>
+      <w:r>
+        <w:t xml:space="preserve"> </w:t>
+      </w:r>
+      <w:proofErr w:type="spellStart"/>
+      <w:r>
+        <w:t>Optic</w:t>
+      </w:r>
+      <w:proofErr w:type="spellEnd"/>
+      <w:r>
+        <w:t xml:space="preserve"> – feita de vidro ou fibra de plástico para transmitir sinal de luz (laser). </w:t>
+      </w:r>
+      <w:proofErr w:type="gramStart"/>
+      <w:r>
+        <w:t>Ultra rápido</w:t>
+      </w:r>
+      <w:proofErr w:type="gramEnd"/>
+      <w:r>
+        <w:t xml:space="preserve"> e perfeito para longa distância.</w:t>
+      </w:r>
+    </w:p>
+    <w:p>
+      <w:pPr>
+        <w:spacing w:after="0"/>
+      </w:pPr>
+    </w:p>
+    <w:p>
+      <w:pPr>
+        <w:spacing w:after="0"/>
+      </w:pPr>
+      <w:r>
+        <w:rPr>
+          <w:lang w:val="en-US"/>
+        </w:rPr>
+        <w:t>NIC</w:t>
+      </w:r>
+      <w:r>
+        <w:rPr>
+          <w:lang w:val="en-US"/>
+        </w:rPr>
+        <w:t xml:space="preserve"> – Network Interface Card. </w:t>
+      </w:r>
+      <w:r>
+        <w:t>Fornece rede para q</w:t>
+      </w:r>
+      <w:r>
+        <w:t>ualquer tipo de mídia de rede. Impressora, wireless, etc...</w:t>
+      </w:r>
+    </w:p>
+    <w:p>
+      <w:pPr>
+        <w:spacing w:after="0"/>
+      </w:pPr>
+    </w:p>
+    <w:p>
+      <w:pPr>
+        <w:spacing w:after="0"/>
+      </w:pPr>
+      <w:r>
+        <w:rPr>
+          <w:lang w:val="en-US"/>
+        </w:rPr>
+        <w:t>MAU</w:t>
+      </w:r>
+      <w:r>
+        <w:rPr>
+          <w:lang w:val="en-US"/>
+        </w:rPr>
+        <w:t xml:space="preserve"> – </w:t>
+      </w:r>
+      <w:proofErr w:type="spellStart"/>
+      <w:r>
+        <w:rPr>
+          <w:lang w:val="en-US"/>
+        </w:rPr>
+        <w:t>Multistation</w:t>
+      </w:r>
+      <w:proofErr w:type="spellEnd"/>
+      <w:r>
+        <w:rPr>
+          <w:lang w:val="en-US"/>
+        </w:rPr>
+        <w:t xml:space="preserve"> Access Unit. </w:t>
+      </w:r>
+      <w:r>
+        <w:t>É como um HUB o</w:t>
+      </w:r>
+      <w:r>
+        <w:t xml:space="preserve">u SWITCH, porém em um token </w:t>
+      </w:r>
+      <w:proofErr w:type="spellStart"/>
+      <w:r>
+        <w:t>ring</w:t>
+      </w:r>
+      <w:proofErr w:type="spellEnd"/>
+      <w:r>
+        <w:t>.</w:t>
+      </w:r>
+    </w:p>
+    <w:p>
+      <w:pPr>
+        <w:spacing w:after="0"/>
+      </w:pPr>
+    </w:p>
+    <w:p>
+      <w:pPr>
+        <w:spacing w:after="0"/>
+      </w:pPr>
+      <w:proofErr w:type="spellStart"/>
+      <w:r>
+        <w:t>Repeater</w:t>
+      </w:r>
+      <w:proofErr w:type="spellEnd"/>
+      <w:r>
+        <w:t xml:space="preserve"> – Repetidor, aumenta o sinal da rede e estende a raio de transmissão.</w:t>
+      </w:r>
+    </w:p>
+    <w:p>
+      <w:pPr>
+        <w:spacing w:after="0"/>
+      </w:pPr>
+    </w:p>
+    <w:p>
+      <w:pPr>
+        <w:spacing w:after="0"/>
+        <w:rPr>
+          <w:b/>
+        </w:rPr>
+      </w:pPr>
+      <w:r>
+        <w:rPr>
+          <w:b/>
+        </w:rPr>
+        <w:t>Cap</w:t>
+      </w:r>
+      <w:r>
+        <w:rPr>
+          <w:b/>
+        </w:rPr>
+        <w:t>.</w:t>
+      </w:r>
+      <w:r>
+        <w:rPr>
+          <w:b/>
+        </w:rPr>
+        <w:t xml:space="preserve"> 7)</w:t>
+      </w:r>
+      <w:r>
+        <w:rPr>
+          <w:b/>
+        </w:rPr>
+        <w:t xml:space="preserve"> TCP/IP</w:t>
+      </w:r>
+    </w:p>
+    <w:p>
+      <w:pPr>
+        <w:spacing w:after="0"/>
+      </w:pPr>
+    </w:p>
+    <w:p>
+      <w:pPr>
+        <w:spacing w:after="0"/>
+      </w:pPr>
+      <w:r>
+        <w:t>TCP (</w:t>
+      </w:r>
+      <w:proofErr w:type="spellStart"/>
+      <w:r>
+        <w:t>Transmission</w:t>
+      </w:r>
+      <w:proofErr w:type="spellEnd"/>
+      <w:r>
+        <w:t xml:space="preserve"> </w:t>
+      </w:r>
+      <w:proofErr w:type="spellStart"/>
+      <w:r>
+        <w:t>Control</w:t>
+      </w:r>
+      <w:proofErr w:type="spellEnd"/>
+      <w:r>
+        <w:t xml:space="preserve"> </w:t>
+      </w:r>
+      <w:proofErr w:type="spellStart"/>
+      <w:r>
+        <w:t>Protocol</w:t>
+      </w:r>
+      <w:proofErr w:type="spellEnd"/>
+      <w:r>
+        <w:t>) – Fornece checagem de erros.</w:t>
+      </w:r>
+    </w:p>
+    <w:p>
+      <w:pPr>
+        <w:spacing w:after="0"/>
+      </w:pPr>
+      <w:r>
+        <w:t>UDP (</w:t>
+      </w:r>
+      <w:proofErr w:type="spellStart"/>
+      <w:r>
+        <w:t>User</w:t>
+      </w:r>
+      <w:proofErr w:type="spellEnd"/>
+      <w:r>
+        <w:t xml:space="preserve"> </w:t>
+      </w:r>
+      <w:proofErr w:type="spellStart"/>
+      <w:r>
+        <w:t>Datagram</w:t>
+      </w:r>
+      <w:proofErr w:type="spellEnd"/>
+      <w:r>
+        <w:t xml:space="preserve"> </w:t>
+      </w:r>
+      <w:proofErr w:type="spellStart"/>
+      <w:r>
+        <w:t>Protocol</w:t>
+      </w:r>
+      <w:proofErr w:type="spellEnd"/>
+      <w:r>
+        <w:t>) – Não fornece checagem de erros.</w:t>
+      </w:r>
+    </w:p>
+    <w:p>
+      <w:pPr>
+        <w:spacing w:after="0"/>
+      </w:pPr>
+    </w:p>
+    <w:p>
+      <w:pPr>
+        <w:spacing w:after="0"/>
+      </w:pPr>
+      <w:r>
+        <w:t>IPv4</w:t>
+      </w:r>
+      <w:r>
+        <w:t>:</w:t>
+      </w:r>
+    </w:p>
+    <w:p>
+      <w:pPr>
+        <w:pStyle w:val="PargrafodaLista"/>
+        <w:numPr>
+          <w:ilvl w:val="0"/>
+          <w:numId w:val="12"/>
+        </w:numPr>
+        <w:spacing w:after="0"/>
+      </w:pPr>
+      <w:r>
+        <w:t>Classe A: Para empresa g</w:t>
+      </w:r>
+      <w:r>
+        <w:t xml:space="preserve">rande, IP 255.0.0.0 </w:t>
+      </w:r>
+      <w:r>
+        <w:t>-&gt; 11111111.0.0.0</w:t>
+      </w:r>
+    </w:p>
+    <w:p>
+      <w:pPr>
+        <w:pStyle w:val="PargrafodaLista"/>
+        <w:numPr>
+          <w:ilvl w:val="0"/>
+          <w:numId w:val="12"/>
+        </w:numPr>
+        <w:spacing w:after="0"/>
+      </w:pPr>
+      <w:r>
+        <w:t>Classe B: Para empresa média, IP 255.255.0.0</w:t>
+      </w:r>
+      <w:r>
+        <w:t xml:space="preserve"> -&gt;</w:t>
+      </w:r>
+      <w:r>
+        <w:t xml:space="preserve"> </w:t>
+      </w:r>
+      <w:r>
+        <w:t>11111111.11111111.0.0</w:t>
+      </w:r>
+    </w:p>
+    <w:p>
+      <w:pPr>
+        <w:pStyle w:val="PargrafodaLista"/>
+        <w:numPr>
+          <w:ilvl w:val="0"/>
+          <w:numId w:val="12"/>
+        </w:numPr>
+        <w:spacing w:after="0"/>
+      </w:pPr>
+      <w:r>
+        <w:t>Classe C: Para empresa pequena, IP 255.255.255.0</w:t>
+      </w:r>
+      <w:r>
+        <w:t xml:space="preserve"> -&gt;</w:t>
+      </w:r>
+      <w:r>
+        <w:t xml:space="preserve"> </w:t>
+      </w:r>
+      <w:r>
+        <w:t>11111111.11111111.11111111.0</w:t>
+      </w:r>
+    </w:p>
+    <w:p>
+      <w:pPr>
+        <w:spacing w:after="0"/>
+      </w:pPr>
+      <w:r>
+        <w:t>Nunca se usa o primeiro e o último IPv4.</w:t>
+      </w:r>
+    </w:p>
+    <w:p>
+      <w:pPr>
+        <w:spacing w:after="0"/>
+      </w:pPr>
+    </w:p>
+    <w:p>
+      <w:pPr>
+        <w:spacing w:after="0"/>
+      </w:pPr>
+      <w:proofErr w:type="spellStart"/>
+      <w:r>
+        <w:t>Subnet</w:t>
+      </w:r>
+      <w:proofErr w:type="spellEnd"/>
+      <w:r>
+        <w:t xml:space="preserve">: </w:t>
+      </w:r>
+      <w:r>
+        <w:t>endereço da rede dividida em outras pequenas redes.</w:t>
+      </w:r>
+    </w:p>
+    <w:p>
+      <w:pPr>
+        <w:spacing w:after="0"/>
+      </w:pPr>
+    </w:p>
+    <w:p>
+      <w:pPr>
+        <w:spacing w:after="0"/>
+      </w:pPr>
+      <w:r>
+        <w:t>IPv6</w:t>
+      </w:r>
+      <w:r>
+        <w:t>: mais utilizado em internet das coisas, foi criado para substituir o IPv4, mas não precisou mais, por conta dos artifícios criados para ampliar o IPv4.</w:t>
+      </w:r>
+    </w:p>
+    <w:p>
+      <w:pPr>
+        <w:spacing w:after="0"/>
+      </w:pPr>
+    </w:p>
+    <w:p>
+      <w:pPr>
+        <w:spacing w:after="0"/>
+      </w:pPr>
+      <w:r>
+        <w:t xml:space="preserve">Host </w:t>
+      </w:r>
+      <w:proofErr w:type="spellStart"/>
+      <w:r>
+        <w:t>name</w:t>
+      </w:r>
+      <w:proofErr w:type="spellEnd"/>
+      <w:r>
+        <w:t xml:space="preserve"> – Nome da rede, host </w:t>
+      </w:r>
+      <w:proofErr w:type="spellStart"/>
+      <w:r>
+        <w:t>address</w:t>
+      </w:r>
+      <w:proofErr w:type="spellEnd"/>
+      <w:r>
+        <w:t xml:space="preserve"> seria o</w:t>
+      </w:r>
+      <w:r>
+        <w:t xml:space="preserve"> endereço da rede.</w:t>
+      </w:r>
+    </w:p>
+    <w:p>
+      <w:pPr>
+        <w:spacing w:after="0"/>
+      </w:pPr>
+      <w:r>
+        <w:t>Socket</w:t>
+      </w:r>
+      <w:r>
+        <w:t xml:space="preserve"> – Combinação de um I</w:t>
+      </w:r>
+      <w:r>
+        <w:t>P com TCP ou UDP e uma porta.</w:t>
+      </w:r>
+    </w:p>
+    <w:p>
+      <w:pPr>
+        <w:spacing w:after="0"/>
+      </w:pPr>
+      <w:r>
+        <w:t>Proxy</w:t>
+      </w:r>
+      <w:r>
+        <w:t xml:space="preserve"> – barreira entre</w:t>
+      </w:r>
+      <w:r>
+        <w:t xml:space="preserve"> LAN e a internet. Firewall.</w:t>
+      </w:r>
+    </w:p>
+    <w:p>
+      <w:pPr>
+        <w:spacing w:after="0"/>
+      </w:pPr>
+    </w:p>
+    <w:p>
+      <w:pPr>
+        <w:spacing w:after="0"/>
+      </w:pPr>
+      <w:r>
+        <w:t xml:space="preserve">DHCP ordem de chamada: </w:t>
+      </w:r>
+    </w:p>
+    <w:p>
+      <w:pPr>
+        <w:pStyle w:val="PargrafodaLista"/>
+        <w:numPr>
+          <w:ilvl w:val="0"/>
+          <w:numId w:val="13"/>
+        </w:numPr>
+        <w:spacing w:after="0"/>
+      </w:pPr>
+      <w:r>
+        <w:t>DHCPDISCOVER – para encontrar o DHCP do servidor</w:t>
+      </w:r>
+    </w:p>
+    <w:p>
+      <w:pPr>
+        <w:pStyle w:val="PargrafodaLista"/>
+        <w:numPr>
+          <w:ilvl w:val="0"/>
+          <w:numId w:val="13"/>
+        </w:numPr>
+        <w:spacing w:after="0"/>
+      </w:pPr>
+      <w:r>
+        <w:t>DHCPOFFER – oferece um IP disponível</w:t>
+      </w:r>
+    </w:p>
+    <w:p>
+      <w:pPr>
+        <w:pStyle w:val="PargrafodaLista"/>
+        <w:numPr>
+          <w:ilvl w:val="0"/>
+          <w:numId w:val="13"/>
+        </w:numPr>
+        <w:spacing w:after="0"/>
+      </w:pPr>
+      <w:r>
+        <w:t>DHCPREQUEST – o cliente aceita o IP fornecido</w:t>
+      </w:r>
+    </w:p>
+    <w:p>
+      <w:pPr>
+        <w:pStyle w:val="PargrafodaLista"/>
+        <w:numPr>
+          <w:ilvl w:val="0"/>
+          <w:numId w:val="13"/>
+        </w:numPr>
+        <w:spacing w:after="0"/>
+      </w:pPr>
+      <w:r>
+        <w:t>DHCPACK – envio de mensagem dizendo que o cliente aceitou o IP, para o servidor</w:t>
+      </w:r>
+    </w:p>
+    <w:p>
+      <w:pPr>
+        <w:spacing w:after="0"/>
+      </w:pPr>
+    </w:p>
+    <w:p>
+      <w:pPr>
+        <w:spacing w:after="0"/>
+      </w:pPr>
+    </w:p>
+    <w:p>
+      <w:pPr>
+        <w:spacing w:after="0"/>
+        <w:rPr>
+          <w:b/>
+        </w:rPr>
+      </w:pPr>
+      <w:r>
+        <w:rPr>
+          <w:b/>
+        </w:rPr>
+        <w:lastRenderedPageBreak/>
+        <w:t>Cap</w:t>
+      </w:r>
+      <w:r>
+        <w:rPr>
+          <w:b/>
+        </w:rPr>
+        <w:t>.</w:t>
+      </w:r>
+      <w:r>
+        <w:rPr>
+          <w:b/>
+        </w:rPr>
+        <w:t xml:space="preserve"> 8)</w:t>
+      </w:r>
+      <w:r>
+        <w:rPr>
+          <w:b/>
+        </w:rPr>
+        <w:t xml:space="preserve"> Servidores de Rede e Serviços Fundamentais</w:t>
+      </w:r>
+    </w:p>
+    <w:p>
+      <w:pPr>
+        <w:spacing w:after="0"/>
+      </w:pPr>
+    </w:p>
+    <w:p>
+      <w:pPr>
+        <w:spacing w:after="0"/>
+      </w:pPr>
+      <w:r>
+        <w:t>Serviço de arquivo e impressão</w:t>
+      </w:r>
+      <w:r>
+        <w:t xml:space="preserve"> – Print </w:t>
+      </w:r>
+      <w:proofErr w:type="spellStart"/>
+      <w:r>
+        <w:t>job</w:t>
+      </w:r>
+      <w:proofErr w:type="spellEnd"/>
+      <w:r>
+        <w:t xml:space="preserve">, print </w:t>
+      </w:r>
+      <w:proofErr w:type="spellStart"/>
+      <w:r>
+        <w:t>queue</w:t>
+      </w:r>
+      <w:proofErr w:type="spellEnd"/>
+      <w:r>
+        <w:t xml:space="preserve"> (print spooler).</w:t>
+      </w:r>
+    </w:p>
+    <w:p>
+      <w:pPr>
+        <w:spacing w:after="0"/>
+      </w:pPr>
+      <w:r>
+        <w:t xml:space="preserve">Servidor de aplicações – web </w:t>
+      </w:r>
+      <w:proofErr w:type="spellStart"/>
+      <w:r>
+        <w:t>services</w:t>
+      </w:r>
+      <w:proofErr w:type="spellEnd"/>
+      <w:r>
+        <w:t xml:space="preserve">, firewall, </w:t>
+      </w:r>
+      <w:proofErr w:type="spellStart"/>
+      <w:r>
+        <w:t>Kerberos</w:t>
+      </w:r>
+      <w:proofErr w:type="spellEnd"/>
+      <w:r>
+        <w:t xml:space="preserve"> (UNIX).</w:t>
+      </w:r>
+    </w:p>
+    <w:p>
+      <w:pPr>
+        <w:spacing w:after="0"/>
+      </w:pPr>
+      <w:r>
+        <w:t>Serviço de suporte à rede – DHCP, DNS, VPN, NAT, RRAS, RADIUS, RAD</w:t>
+      </w:r>
+      <w:r>
+        <w:t>, Apache</w:t>
+      </w:r>
+      <w:r>
+        <w:t>.</w:t>
+      </w:r>
+    </w:p>
+    <w:p>
+      <w:pPr>
+        <w:spacing w:after="0"/>
+      </w:pPr>
+    </w:p>
+    <w:p>
+      <w:pPr>
+        <w:spacing w:after="0"/>
+      </w:pPr>
+      <w:r>
+        <w:t>POSIX – padrão de desenvolvimento UNIX.</w:t>
+      </w:r>
+    </w:p>
+    <w:p>
+      <w:pPr>
+        <w:spacing w:after="0"/>
+      </w:pPr>
+      <w:r>
+        <w:t xml:space="preserve">Samba – SMB (Server </w:t>
+      </w:r>
+      <w:proofErr w:type="spellStart"/>
+      <w:r>
+        <w:t>Message</w:t>
+      </w:r>
+      <w:proofErr w:type="spellEnd"/>
+      <w:r>
+        <w:t xml:space="preserve"> </w:t>
+      </w:r>
+      <w:proofErr w:type="spellStart"/>
+      <w:r>
+        <w:t>Block</w:t>
+      </w:r>
+      <w:proofErr w:type="spellEnd"/>
+      <w:r>
+        <w:t xml:space="preserve"> </w:t>
+      </w:r>
+      <w:proofErr w:type="spellStart"/>
+      <w:r>
+        <w:t>protocol</w:t>
+      </w:r>
+      <w:proofErr w:type="spellEnd"/>
+      <w:r>
+        <w:t>) para UNIX.</w:t>
+      </w:r>
+    </w:p>
+    <w:p>
+      <w:pPr>
+        <w:spacing w:after="0"/>
+      </w:pPr>
+    </w:p>
+    <w:p>
+      <w:pPr>
+        <w:spacing w:after="0"/>
+        <w:rPr>
+          <w:b/>
+        </w:rPr>
+      </w:pPr>
       <w:bookmarkStart w:id="0" w:name="_GoBack"/>
-      <w:bookmarkEnd w:id="0"/>
-    </w:p>
-    <w:p>
-      <w:pPr>
-        <w:spacing w:after="0"/>
-      </w:pPr>
-    </w:p>
-    <w:p>
-      <w:pPr>
-        <w:spacing w:after="0"/>
-      </w:pPr>
-      <w:r>
-        <w:t>Organizações de padronização:</w:t>
-      </w:r>
-    </w:p>
-    <w:p>
-      <w:pPr>
-        <w:pStyle w:val="PargrafodaLista"/>
-        <w:numPr>
-          <w:ilvl w:val="0"/>
-          <w:numId w:val="6"/>
-        </w:numPr>
-        <w:spacing w:after="0"/>
-      </w:pPr>
-      <w:r>
-        <w:t xml:space="preserve">ISO: </w:t>
-      </w:r>
-      <w:r>
-        <w:t>(</w:t>
-      </w:r>
-      <w:proofErr w:type="spellStart"/>
-      <w:r>
-        <w:t>International</w:t>
-      </w:r>
-      <w:proofErr w:type="spellEnd"/>
-      <w:r>
-        <w:t xml:space="preserve"> </w:t>
-      </w:r>
-      <w:proofErr w:type="spellStart"/>
-      <w:r>
-        <w:t>Organization</w:t>
-      </w:r>
-      <w:proofErr w:type="spellEnd"/>
-      <w:r>
-        <w:t xml:space="preserve"> for </w:t>
-      </w:r>
-      <w:proofErr w:type="spellStart"/>
-      <w:r>
-        <w:t>Standardization</w:t>
-      </w:r>
-      <w:proofErr w:type="spellEnd"/>
-      <w:r>
-        <w:t xml:space="preserve">) </w:t>
-      </w:r>
-      <w:r>
-        <w:t>padronização de telecomunicação, telegrafo, interface de comunicação de dados.</w:t>
-      </w:r>
-    </w:p>
-    <w:p>
-      <w:pPr>
-        <w:pStyle w:val="PargrafodaLista"/>
-        <w:numPr>
-          <w:ilvl w:val="0"/>
-          <w:numId w:val="6"/>
-        </w:numPr>
-        <w:spacing w:after="0"/>
-      </w:pPr>
-      <w:r>
-        <w:t xml:space="preserve">ITU-T: </w:t>
-      </w:r>
-      <w:r>
-        <w:t>(</w:t>
-      </w:r>
-      <w:proofErr w:type="spellStart"/>
-      <w:r>
-        <w:t>International</w:t>
-      </w:r>
-      <w:proofErr w:type="spellEnd"/>
-      <w:r>
-        <w:t xml:space="preserve"> </w:t>
-      </w:r>
-      <w:proofErr w:type="spellStart"/>
-      <w:r>
-        <w:t>Telecommunications</w:t>
-      </w:r>
-      <w:proofErr w:type="spellEnd"/>
-      <w:r>
-        <w:t xml:space="preserve"> Union-</w:t>
-      </w:r>
-      <w:proofErr w:type="spellStart"/>
-      <w:r>
-        <w:t>Telecommunications</w:t>
-      </w:r>
-      <w:proofErr w:type="spellEnd"/>
-      <w:r>
-        <w:t xml:space="preserve"> </w:t>
-      </w:r>
-      <w:proofErr w:type="spellStart"/>
-      <w:r>
-        <w:t>Group</w:t>
-      </w:r>
-      <w:proofErr w:type="spellEnd"/>
-      <w:r>
-        <w:t xml:space="preserve">) </w:t>
-      </w:r>
-      <w:r>
-        <w:t xml:space="preserve">padrões técnicos dos EUA, para telecomunicação. </w:t>
-      </w:r>
-    </w:p>
-    <w:p>
-      <w:pPr>
-        <w:pStyle w:val="PargrafodaLista"/>
-        <w:numPr>
-          <w:ilvl w:val="0"/>
-          <w:numId w:val="6"/>
-        </w:numPr>
-        <w:spacing w:after="0"/>
-      </w:pPr>
-      <w:r>
-        <w:t>ANSI:</w:t>
-      </w:r>
-      <w:r>
-        <w:t xml:space="preserve"> (American </w:t>
-      </w:r>
-      <w:proofErr w:type="spellStart"/>
-      <w:r>
-        <w:t>National</w:t>
-      </w:r>
-      <w:proofErr w:type="spellEnd"/>
-      <w:r>
-        <w:t xml:space="preserve"> Standards </w:t>
-      </w:r>
-      <w:proofErr w:type="spellStart"/>
-      <w:r>
-        <w:t>Institute</w:t>
-      </w:r>
-      <w:proofErr w:type="spellEnd"/>
-      <w:r>
-        <w:t>)</w:t>
-      </w:r>
-      <w:r>
-        <w:t xml:space="preserve"> </w:t>
-      </w:r>
-      <w:r>
-        <w:t>padrões técnicos e não técnicos dos EUA, aceita padrões de outras organizações.</w:t>
-      </w:r>
-    </w:p>
-    <w:p>
-      <w:pPr>
-        <w:pStyle w:val="PargrafodaLista"/>
-        <w:numPr>
-          <w:ilvl w:val="0"/>
-          <w:numId w:val="6"/>
-        </w:numPr>
-        <w:spacing w:after="0"/>
-        <w:rPr>
-          <w:lang w:val="en-US"/>
-        </w:rPr>
-      </w:pPr>
-      <w:r>
-        <w:rPr>
-          <w:lang w:val="en-US"/>
-        </w:rPr>
-        <w:t>IEEE:</w:t>
-      </w:r>
-      <w:r>
-        <w:rPr>
-          <w:lang w:val="en-US"/>
-        </w:rPr>
-        <w:t xml:space="preserve"> (Institute of Electr</w:t>
-      </w:r>
-      <w:r>
-        <w:rPr>
-          <w:lang w:val="en-US"/>
-        </w:rPr>
-        <w:t>ical and Electronics Engineers</w:t>
-      </w:r>
-      <w:r>
-        <w:rPr>
-          <w:lang w:val="en-US"/>
-        </w:rPr>
-        <w:t>)</w:t>
-      </w:r>
-      <w:r>
-        <w:rPr>
-          <w:lang w:val="en-US"/>
-        </w:rPr>
-        <w:t xml:space="preserve"> </w:t>
-      </w:r>
-      <w:proofErr w:type="spellStart"/>
-      <w:r>
-        <w:rPr>
-          <w:lang w:val="en-US"/>
-        </w:rPr>
-        <w:t>padronizou</w:t>
-      </w:r>
-      <w:proofErr w:type="spellEnd"/>
-      <w:r>
-        <w:rPr>
-          <w:lang w:val="en-US"/>
-        </w:rPr>
-        <w:t xml:space="preserve"> as LANs, Ethernet, </w:t>
-      </w:r>
-      <w:proofErr w:type="spellStart"/>
-      <w:r>
-        <w:rPr>
-          <w:lang w:val="en-US"/>
-        </w:rPr>
-        <w:t>Wifi</w:t>
-      </w:r>
-      <w:proofErr w:type="spellEnd"/>
-      <w:r>
-        <w:rPr>
-          <w:lang w:val="en-US"/>
-        </w:rPr>
-        <w:t>..</w:t>
-      </w:r>
-      <w:r>
-        <w:rPr>
-          <w:lang w:val="en-US"/>
+      <w:r>
+        <w:rPr>
+          <w:b/>
+        </w:rPr>
+        <w:t>Cap</w:t>
+      </w:r>
+      <w:r>
+        <w:rPr>
+          <w:b/>
         </w:rPr>
         <w:t>.</w:t>
       </w:r>
-    </w:p>
-    <w:p>
-      <w:pPr>
-        <w:pStyle w:val="PargrafodaLista"/>
-        <w:numPr>
-          <w:ilvl w:val="0"/>
-          <w:numId w:val="6"/>
-        </w:numPr>
-        <w:spacing w:after="0"/>
-      </w:pPr>
-      <w:r>
-        <w:t xml:space="preserve">IETF: </w:t>
-      </w:r>
-      <w:r>
-        <w:t xml:space="preserve">(Internet </w:t>
-      </w:r>
-      <w:proofErr w:type="spellStart"/>
-      <w:r>
-        <w:t>Engineering</w:t>
-      </w:r>
-      <w:proofErr w:type="spellEnd"/>
-      <w:r>
-        <w:t xml:space="preserve"> </w:t>
-      </w:r>
-      <w:proofErr w:type="spellStart"/>
-      <w:r>
-        <w:t>Task</w:t>
-      </w:r>
-      <w:proofErr w:type="spellEnd"/>
-      <w:r>
-        <w:t xml:space="preserve"> Force) padroniza como a internet deve operar. Não tem membros oficiais. Padronizou o TCP/IP.</w:t>
-      </w:r>
-    </w:p>
-    <w:p>
-      <w:pPr>
-        <w:spacing w:after="0"/>
-      </w:pPr>
-    </w:p>
-    <w:p>
-      <w:pPr>
-        <w:spacing w:after="0"/>
-      </w:pPr>
-      <w:r>
-        <w:t>Modelo OSI:</w:t>
-      </w:r>
-      <w:r>
-        <w:t xml:space="preserve"> Criado pelo ISO</w:t>
-      </w:r>
-    </w:p>
-    <w:p>
-      <w:pPr>
-        <w:spacing w:after="0"/>
-      </w:pPr>
-      <w:r>
-        <w:t xml:space="preserve">-Encapsulação: </w:t>
-      </w:r>
-      <w:r>
-        <w:t>o trailer e o</w:t>
-      </w:r>
-      <w:r>
-        <w:t xml:space="preserve"> header são concatenados como um pacote a ser enviado para um computador via internet.</w:t>
-      </w:r>
-    </w:p>
-    <w:p>
-      <w:pPr>
-        <w:spacing w:after="0"/>
-      </w:pPr>
-      <w:r>
-        <w:t xml:space="preserve">-Header: </w:t>
-      </w:r>
-      <w:r>
-        <w:t>conjunto de informações a</w:t>
-      </w:r>
-      <w:r>
-        <w:t>dicionadas no começo do pacote de dados.</w:t>
-      </w:r>
-    </w:p>
-    <w:p>
-      <w:pPr>
-        <w:spacing w:after="0"/>
-      </w:pPr>
-      <w:r>
-        <w:t xml:space="preserve">-Trailer: </w:t>
-      </w:r>
-      <w:r>
-        <w:t>informação que é a</w:t>
-      </w:r>
-      <w:r>
-        <w:t>dicionado no fim do pacote de dados.</w:t>
-      </w:r>
-    </w:p>
-    <w:p>
-      <w:pPr>
-        <w:spacing w:after="0"/>
-      </w:pPr>
-      <w:r>
-        <w:t>-7 Camadas...</w:t>
-      </w:r>
-    </w:p>
-    <w:p>
-      <w:pPr>
-        <w:spacing w:after="0"/>
-      </w:pPr>
-    </w:p>
-    <w:p>
-      <w:pPr>
-        <w:spacing w:after="0"/>
-        <w:rPr>
-          <w:lang w:val="en-US"/>
-        </w:rPr>
-      </w:pPr>
-      <w:r>
-        <w:rPr>
-          <w:lang w:val="en-US"/>
-        </w:rPr>
-        <w:t xml:space="preserve">802.3 – Ethernet </w:t>
-      </w:r>
-    </w:p>
-    <w:p>
-      <w:pPr>
-        <w:spacing w:after="0"/>
-        <w:rPr>
-          <w:lang w:val="en-US"/>
-        </w:rPr>
-      </w:pPr>
-      <w:r>
-        <w:rPr>
-          <w:lang w:val="en-US"/>
-        </w:rPr>
-        <w:t>802.5 – Token ring</w:t>
-      </w:r>
-    </w:p>
-    <w:p>
-      <w:pPr>
-        <w:spacing w:after="0"/>
-        <w:rPr>
-          <w:lang w:val="en-US"/>
-        </w:rPr>
-      </w:pPr>
-      <w:r>
-        <w:rPr>
-          <w:lang w:val="en-US"/>
-        </w:rPr>
-        <w:t xml:space="preserve">802.11 – </w:t>
-      </w:r>
-      <w:proofErr w:type="spellStart"/>
-      <w:r>
-        <w:rPr>
-          <w:lang w:val="en-US"/>
-        </w:rPr>
-        <w:t>Wifi</w:t>
-      </w:r>
-      <w:proofErr w:type="spellEnd"/>
-    </w:p>
-    <w:p>
-      <w:pPr>
-        <w:spacing w:after="0"/>
-        <w:rPr>
-          <w:lang w:val="en-US"/>
-        </w:rPr>
-      </w:pPr>
-    </w:p>
-    <w:p>
-      <w:pPr>
-        <w:spacing w:after="0"/>
-      </w:pPr>
-      <w:r>
-        <w:t>Cap</w:t>
-      </w:r>
-      <w:r>
-        <w:t>.</w:t>
-      </w:r>
-      <w:r>
-        <w:t xml:space="preserve"> 3)</w:t>
-      </w:r>
-      <w:r>
-        <w:t xml:space="preserve"> Protocolos de Rede</w:t>
-      </w:r>
-    </w:p>
-    <w:p>
-      <w:pPr>
-        <w:spacing w:after="0"/>
-      </w:pPr>
-    </w:p>
-    <w:p>
-      <w:pPr>
-        <w:spacing w:after="0"/>
-      </w:pPr>
-      <w:r>
-        <w:t>Cap</w:t>
-      </w:r>
-      <w:r>
-        <w:t>.</w:t>
-      </w:r>
-      <w:r>
-        <w:t xml:space="preserve"> </w:t>
-      </w:r>
-      <w:r>
-        <w:t>4</w:t>
-      </w:r>
-      <w:r>
-        <w:t>)</w:t>
-      </w:r>
-      <w:r>
-        <w:t xml:space="preserve"> </w:t>
-      </w:r>
-      <w:r>
-        <w:t>Arquitetura de Rede</w:t>
-      </w:r>
-    </w:p>
-    <w:p>
-      <w:pPr>
-        <w:spacing w:after="0"/>
-      </w:pPr>
-    </w:p>
-    <w:p>
-      <w:pPr>
-        <w:spacing w:after="0"/>
-      </w:pPr>
-      <w:r>
-        <w:t>Cap</w:t>
-      </w:r>
-      <w:r>
-        <w:t>.</w:t>
-      </w:r>
-      <w:r>
-        <w:t xml:space="preserve"> </w:t>
-      </w:r>
-      <w:r>
-        <w:t>5</w:t>
-      </w:r>
-      <w:r>
-        <w:t>)</w:t>
-      </w:r>
-      <w:r>
-        <w:t xml:space="preserve"> </w:t>
-      </w:r>
-      <w:r>
-        <w:t>Topologias de Rede</w:t>
-      </w:r>
-    </w:p>
-    <w:p>
-      <w:pPr>
-        <w:spacing w:after="0"/>
-      </w:pPr>
-    </w:p>
-    <w:p>
-      <w:pPr>
-        <w:spacing w:after="0"/>
-      </w:pPr>
-      <w:r>
-        <w:t>Cap</w:t>
-      </w:r>
-      <w:r>
-        <w:t>.</w:t>
-      </w:r>
-      <w:r>
-        <w:t xml:space="preserve"> </w:t>
-      </w:r>
-      <w:r>
-        <w:t>6</w:t>
-      </w:r>
-      <w:r>
-        <w:t>)</w:t>
-      </w:r>
-      <w:r>
-        <w:t xml:space="preserve"> </w:t>
-      </w:r>
-      <w:r>
-        <w:t>Aparelhos e Mídia de Redes</w:t>
-      </w:r>
-    </w:p>
-    <w:p>
-      <w:pPr>
-        <w:spacing w:after="0"/>
-      </w:pPr>
-    </w:p>
-    <w:p>
-      <w:pPr>
-        <w:spacing w:after="0"/>
-      </w:pPr>
-      <w:r>
-        <w:t>Cap</w:t>
-      </w:r>
-      <w:r>
-        <w:t>.</w:t>
-      </w:r>
-      <w:r>
-        <w:t xml:space="preserve"> </w:t>
-      </w:r>
-      <w:r>
-        <w:t>7</w:t>
-      </w:r>
-      <w:r>
-        <w:t>)</w:t>
-      </w:r>
-      <w:r>
-        <w:t xml:space="preserve"> TCP/IP</w:t>
-      </w:r>
-    </w:p>
-    <w:p>
-      <w:pPr>
-        <w:spacing w:after="0"/>
-      </w:pPr>
-    </w:p>
-    <w:p>
-      <w:pPr>
-        <w:spacing w:after="0"/>
-      </w:pPr>
-      <w:r>
-        <w:t>Cap</w:t>
-      </w:r>
-      <w:r>
-        <w:t>.</w:t>
-      </w:r>
-      <w:r>
-        <w:t xml:space="preserve"> </w:t>
-      </w:r>
-      <w:r>
-        <w:t>8</w:t>
-      </w:r>
-      <w:r>
-        <w:t>)</w:t>
-      </w:r>
-      <w:r>
-        <w:t xml:space="preserve"> Servidores de Rede e</w:t>
-      </w:r>
-      <w:r>
-        <w:t xml:space="preserve"> Serviços Fundamentais</w:t>
-      </w:r>
-    </w:p>
-    <w:p>
-      <w:pPr>
-        <w:spacing w:after="0"/>
-      </w:pPr>
-    </w:p>
-    <w:p>
-      <w:pPr>
-        <w:spacing w:after="0"/>
-      </w:pPr>
-      <w:r>
-        <w:t>Cap</w:t>
-      </w:r>
-      <w:r>
-        <w:t>.</w:t>
-      </w:r>
-      <w:r>
-        <w:t xml:space="preserve"> </w:t>
-      </w:r>
-      <w:r>
-        <w:t>9</w:t>
-      </w:r>
-      <w:r>
-        <w:t>)</w:t>
-      </w:r>
-      <w:r>
-        <w:t xml:space="preserve"> Serviços de Rede E</w:t>
-      </w:r>
-      <w:r>
-        <w:t>mpresariais</w:t>
-      </w:r>
-    </w:p>
-    <w:p>
-      <w:pPr>
-        <w:spacing w:after="0"/>
-      </w:pPr>
-    </w:p>
-    <w:p/>
+      <w:r>
+        <w:rPr>
+          <w:b/>
+        </w:rPr>
+        <w:t xml:space="preserve"> 9)</w:t>
+      </w:r>
+      <w:r>
+        <w:rPr>
+          <w:b/>
+        </w:rPr>
+        <w:t xml:space="preserve"> Serviços de Rede Empresariais</w:t>
+      </w:r>
+    </w:p>
+    <w:bookmarkEnd w:id="0"/>
+    <w:p>
+      <w:pPr>
+        <w:spacing w:after="0"/>
+      </w:pPr>
+    </w:p>
+    <w:p>
+      <w:pPr>
+        <w:spacing w:after="0"/>
+      </w:pPr>
+      <w:r>
+        <w:t>Arquitetura da internet</w:t>
+      </w:r>
+    </w:p>
+    <w:p>
+      <w:pPr>
+        <w:spacing w:after="0"/>
+      </w:pPr>
+      <w:r>
+        <w:t>Tecnologias da internet</w:t>
+      </w:r>
+    </w:p>
+    <w:p>
+      <w:pPr>
+        <w:spacing w:after="0"/>
+      </w:pPr>
+      <w:r>
+        <w:t>Necessidade de análises</w:t>
+      </w:r>
+    </w:p>
+    <w:p>
+      <w:pPr>
+        <w:spacing w:after="0"/>
+      </w:pPr>
+      <w:r>
+        <w:t>Design técnico</w:t>
+      </w:r>
+    </w:p>
+    <w:p>
+      <w:pPr>
+        <w:spacing w:after="0"/>
+      </w:pPr>
+      <w:r>
+        <w:t>Custo de avaliação</w:t>
+      </w:r>
+    </w:p>
+    <w:p>
+      <w:pPr>
+        <w:spacing w:after="0"/>
+      </w:pPr>
+      <w:r>
+        <w:t>Publicação na rede</w:t>
+      </w:r>
+    </w:p>
     <w:sectPr>
       <w:pgSz w:w="11906" w:h="16838"/>
       <w:pgMar w:top="1417" w:right="1701" w:bottom="1417" w:left="1701" w:header="708" w:footer="708" w:gutter="0"/>
@@ -1547,6 +3361,205 @@
 <file path=word/numbering.xml><?xml version="1.0" encoding="utf-8"?>
 <w:numbering xmlns:wpc="http://schemas.microsoft.com/office/word/2010/wordprocessingCanvas" xmlns:cx="http://schemas.microsoft.com/office/drawing/2014/chartex" xmlns:cx1="http://schemas.microsoft.com/office/drawing/2015/9/8/chartex" xmlns:cx2="http://schemas.microsoft.com/office/drawing/2015/10/21/chartex" xmlns:cx3="http://schemas.microsoft.com/office/drawing/2016/5/9/chartex" xmlns:cx4="http://schemas.microsoft.com/office/drawing/2016/5/10/chartex" xmlns:cx5="http://schemas.microsoft.com/office/drawing/2016/5/11/chartex" xmlns:cx6="http://schemas.microsoft.com/office/drawing/2016/5/12/chartex" xmlns:cx7="http://schemas.microsoft.com/office/drawing/2016/5/13/chartex" xmlns:cx8="http://schemas.microsoft.com/office/drawing/2016/5/14/chartex" xmlns:mc="http://schemas.openxmlformats.org/markup-compatibility/2006" xmlns:aink="http://schemas.microsoft.com/office/drawing/2016/ink" xmlns:am3d="http://schemas.microsoft.com/office/drawing/2017/model3d" xmlns:o="urn:schemas-microsoft-com:office:office" xmlns:r="http://schemas.openxmlformats.org/officeDocument/2006/relationships" xmlns:m="http://schemas.openxmlformats.org/officeDocument/2006/math" xmlns:v="urn:schemas-microsoft-com:vml" xmlns:wp14="http://schemas.microsoft.com/office/word/2010/wordprocessingDrawing" xmlns:wp="http://schemas.openxmlformats.org/drawingml/2006/wordprocessingDrawing" xmlns:w10="urn:schemas-microsoft-com:office:word" xmlns:w="http://schemas.openxmlformats.org/wordprocessingml/2006/main" xmlns:w14="http://schemas.microsoft.com/office/word/2010/wordml" xmlns:w15="http://schemas.microsoft.com/office/word/2012/wordml" xmlns:w16cid="http://schemas.microsoft.com/office/word/2016/wordml/cid" xmlns:w16se="http://schemas.microsoft.com/office/word/2015/wordml/symex" xmlns:wpg="http://schemas.microsoft.com/office/word/2010/wordprocessingGroup" xmlns:wpi="http://schemas.microsoft.com/office/word/2010/wordprocessingInk" xmlns:wne="http://schemas.microsoft.com/office/word/2006/wordml" xmlns:wps="http://schemas.microsoft.com/office/word/2010/wordprocessingShape" mc:Ignorable="w14 w15 w16se w16cid wp14">
   <w:abstractNum w:abstractNumId="0" w15:restartNumberingAfterBreak="0">
+    <w:nsid w:val="0AB3311F"/>
+    <w:multiLevelType w:val="hybridMultilevel"/>
+    <w:tmpl w:val="7ADA89E4"/>
+    <w:lvl w:ilvl="0" w:tplc="0416000F">
+      <w:start w:val="1"/>
+      <w:numFmt w:val="decimal"/>
+      <w:lvlText w:val="%1."/>
+      <w:lvlJc w:val="left"/>
+      <w:pPr>
+        <w:ind w:left="720" w:hanging="360"/>
+      </w:pPr>
+    </w:lvl>
+    <w:lvl w:ilvl="1" w:tplc="04160019" w:tentative="1">
+      <w:start w:val="1"/>
+      <w:numFmt w:val="lowerLetter"/>
+      <w:lvlText w:val="%2."/>
+      <w:lvlJc w:val="left"/>
+      <w:pPr>
+        <w:ind w:left="1440" w:hanging="360"/>
+      </w:pPr>
+    </w:lvl>
+    <w:lvl w:ilvl="2" w:tplc="0416001B" w:tentative="1">
+      <w:start w:val="1"/>
+      <w:numFmt w:val="lowerRoman"/>
+      <w:lvlText w:val="%3."/>
+      <w:lvlJc w:val="right"/>
+      <w:pPr>
+        <w:ind w:left="2160" w:hanging="180"/>
+      </w:pPr>
+    </w:lvl>
+    <w:lvl w:ilvl="3" w:tplc="0416000F" w:tentative="1">
+      <w:start w:val="1"/>
+      <w:numFmt w:val="decimal"/>
+      <w:lvlText w:val="%4."/>
+      <w:lvlJc w:val="left"/>
+      <w:pPr>
+        <w:ind w:left="2880" w:hanging="360"/>
+      </w:pPr>
+    </w:lvl>
+    <w:lvl w:ilvl="4" w:tplc="04160019" w:tentative="1">
+      <w:start w:val="1"/>
+      <w:numFmt w:val="lowerLetter"/>
+      <w:lvlText w:val="%5."/>
+      <w:lvlJc w:val="left"/>
+      <w:pPr>
+        <w:ind w:left="3600" w:hanging="360"/>
+      </w:pPr>
+    </w:lvl>
+    <w:lvl w:ilvl="5" w:tplc="0416001B" w:tentative="1">
+      <w:start w:val="1"/>
+      <w:numFmt w:val="lowerRoman"/>
+      <w:lvlText w:val="%6."/>
+      <w:lvlJc w:val="right"/>
+      <w:pPr>
+        <w:ind w:left="4320" w:hanging="180"/>
+      </w:pPr>
+    </w:lvl>
+    <w:lvl w:ilvl="6" w:tplc="0416000F" w:tentative="1">
+      <w:start w:val="1"/>
+      <w:numFmt w:val="decimal"/>
+      <w:lvlText w:val="%7."/>
+      <w:lvlJc w:val="left"/>
+      <w:pPr>
+        <w:ind w:left="5040" w:hanging="360"/>
+      </w:pPr>
+    </w:lvl>
+    <w:lvl w:ilvl="7" w:tplc="04160019" w:tentative="1">
+      <w:start w:val="1"/>
+      <w:numFmt w:val="lowerLetter"/>
+      <w:lvlText w:val="%8."/>
+      <w:lvlJc w:val="left"/>
+      <w:pPr>
+        <w:ind w:left="5760" w:hanging="360"/>
+      </w:pPr>
+    </w:lvl>
+    <w:lvl w:ilvl="8" w:tplc="0416001B" w:tentative="1">
+      <w:start w:val="1"/>
+      <w:numFmt w:val="lowerRoman"/>
+      <w:lvlText w:val="%9."/>
+      <w:lvlJc w:val="right"/>
+      <w:pPr>
+        <w:ind w:left="6480" w:hanging="180"/>
+      </w:pPr>
+    </w:lvl>
+  </w:abstractNum>
+  <w:abstractNum w:abstractNumId="1" w15:restartNumberingAfterBreak="0">
+    <w:nsid w:val="11FE5F8D"/>
+    <w:multiLevelType w:val="hybridMultilevel"/>
+    <w:tmpl w:val="FE6E5978"/>
+    <w:lvl w:ilvl="0" w:tplc="04160001">
+      <w:start w:val="1"/>
+      <w:numFmt w:val="bullet"/>
+      <w:lvlText w:val=""/>
+      <w:lvlJc w:val="left"/>
+      <w:pPr>
+        <w:ind w:left="720" w:hanging="360"/>
+      </w:pPr>
+      <w:rPr>
+        <w:rFonts w:ascii="Symbol" w:hAnsi="Symbol" w:hint="default"/>
+      </w:rPr>
+    </w:lvl>
+    <w:lvl w:ilvl="1" w:tplc="04160003" w:tentative="1">
+      <w:start w:val="1"/>
+      <w:numFmt w:val="bullet"/>
+      <w:lvlText w:val="o"/>
+      <w:lvlJc w:val="left"/>
+      <w:pPr>
+        <w:ind w:left="1440" w:hanging="360"/>
+      </w:pPr>
+      <w:rPr>
+        <w:rFonts w:ascii="Courier New" w:hAnsi="Courier New" w:cs="Courier New" w:hint="default"/>
+      </w:rPr>
+    </w:lvl>
+    <w:lvl w:ilvl="2" w:tplc="04160005" w:tentative="1">
+      <w:start w:val="1"/>
+      <w:numFmt w:val="bullet"/>
+      <w:lvlText w:val=""/>
+      <w:lvlJc w:val="left"/>
+      <w:pPr>
+        <w:ind w:left="2160" w:hanging="360"/>
+      </w:pPr>
+      <w:rPr>
+        <w:rFonts w:ascii="Wingdings" w:hAnsi="Wingdings" w:hint="default"/>
+      </w:rPr>
+    </w:lvl>
+    <w:lvl w:ilvl="3" w:tplc="04160001" w:tentative="1">
+      <w:start w:val="1"/>
+      <w:numFmt w:val="bullet"/>
+      <w:lvlText w:val=""/>
+      <w:lvlJc w:val="left"/>
+      <w:pPr>
+        <w:ind w:left="2880" w:hanging="360"/>
+      </w:pPr>
+      <w:rPr>
+        <w:rFonts w:ascii="Symbol" w:hAnsi="Symbol" w:hint="default"/>
+      </w:rPr>
+    </w:lvl>
+    <w:lvl w:ilvl="4" w:tplc="04160003" w:tentative="1">
+      <w:start w:val="1"/>
+      <w:numFmt w:val="bullet"/>
+      <w:lvlText w:val="o"/>
+      <w:lvlJc w:val="left"/>
+      <w:pPr>
+        <w:ind w:left="3600" w:hanging="360"/>
+      </w:pPr>
+      <w:rPr>
+        <w:rFonts w:ascii="Courier New" w:hAnsi="Courier New" w:cs="Courier New" w:hint="default"/>
+      </w:rPr>
+    </w:lvl>
+    <w:lvl w:ilvl="5" w:tplc="04160005" w:tentative="1">
+      <w:start w:val="1"/>
+      <w:numFmt w:val="bullet"/>
+      <w:lvlText w:val=""/>
+      <w:lvlJc w:val="left"/>
+      <w:pPr>
+        <w:ind w:left="4320" w:hanging="360"/>
+      </w:pPr>
+      <w:rPr>
+        <w:rFonts w:ascii="Wingdings" w:hAnsi="Wingdings" w:hint="default"/>
+      </w:rPr>
+    </w:lvl>
+    <w:lvl w:ilvl="6" w:tplc="04160001" w:tentative="1">
+      <w:start w:val="1"/>
+      <w:numFmt w:val="bullet"/>
+      <w:lvlText w:val=""/>
+      <w:lvlJc w:val="left"/>
+      <w:pPr>
+        <w:ind w:left="5040" w:hanging="360"/>
+      </w:pPr>
+      <w:rPr>
+        <w:rFonts w:ascii="Symbol" w:hAnsi="Symbol" w:hint="default"/>
+      </w:rPr>
+    </w:lvl>
+    <w:lvl w:ilvl="7" w:tplc="04160003" w:tentative="1">
+      <w:start w:val="1"/>
+      <w:numFmt w:val="bullet"/>
+      <w:lvlText w:val="o"/>
+      <w:lvlJc w:val="left"/>
+      <w:pPr>
+        <w:ind w:left="5760" w:hanging="360"/>
+      </w:pPr>
+      <w:rPr>
+        <w:rFonts w:ascii="Courier New" w:hAnsi="Courier New" w:cs="Courier New" w:hint="default"/>
+      </w:rPr>
+    </w:lvl>
+    <w:lvl w:ilvl="8" w:tplc="04160005" w:tentative="1">
+      <w:start w:val="1"/>
+      <w:numFmt w:val="bullet"/>
+      <w:lvlText w:val=""/>
+      <w:lvlJc w:val="left"/>
+      <w:pPr>
+        <w:ind w:left="6480" w:hanging="360"/>
+      </w:pPr>
+      <w:rPr>
+        <w:rFonts w:ascii="Wingdings" w:hAnsi="Wingdings" w:hint="default"/>
+      </w:rPr>
+    </w:lvl>
+  </w:abstractNum>
+  <w:abstractNum w:abstractNumId="2" w15:restartNumberingAfterBreak="0">
     <w:nsid w:val="13D17BB8"/>
     <w:multiLevelType w:val="hybridMultilevel"/>
     <w:tmpl w:val="054208E8"/>
@@ -1659,7 +3672,233 @@
       </w:rPr>
     </w:lvl>
   </w:abstractNum>
-  <w:abstractNum w:abstractNumId="1" w15:restartNumberingAfterBreak="0">
+  <w:abstractNum w:abstractNumId="3" w15:restartNumberingAfterBreak="0">
+    <w:nsid w:val="156F7C76"/>
+    <w:multiLevelType w:val="hybridMultilevel"/>
+    <w:tmpl w:val="109EBB88"/>
+    <w:lvl w:ilvl="0" w:tplc="04160001">
+      <w:start w:val="1"/>
+      <w:numFmt w:val="bullet"/>
+      <w:lvlText w:val=""/>
+      <w:lvlJc w:val="left"/>
+      <w:pPr>
+        <w:ind w:left="720" w:hanging="360"/>
+      </w:pPr>
+      <w:rPr>
+        <w:rFonts w:ascii="Symbol" w:hAnsi="Symbol" w:hint="default"/>
+      </w:rPr>
+    </w:lvl>
+    <w:lvl w:ilvl="1" w:tplc="04160003" w:tentative="1">
+      <w:start w:val="1"/>
+      <w:numFmt w:val="bullet"/>
+      <w:lvlText w:val="o"/>
+      <w:lvlJc w:val="left"/>
+      <w:pPr>
+        <w:ind w:left="1440" w:hanging="360"/>
+      </w:pPr>
+      <w:rPr>
+        <w:rFonts w:ascii="Courier New" w:hAnsi="Courier New" w:cs="Courier New" w:hint="default"/>
+      </w:rPr>
+    </w:lvl>
+    <w:lvl w:ilvl="2" w:tplc="04160005" w:tentative="1">
+      <w:start w:val="1"/>
+      <w:numFmt w:val="bullet"/>
+      <w:lvlText w:val=""/>
+      <w:lvlJc w:val="left"/>
+      <w:pPr>
+        <w:ind w:left="2160" w:hanging="360"/>
+      </w:pPr>
+      <w:rPr>
+        <w:rFonts w:ascii="Wingdings" w:hAnsi="Wingdings" w:hint="default"/>
+      </w:rPr>
+    </w:lvl>
+    <w:lvl w:ilvl="3" w:tplc="04160001" w:tentative="1">
+      <w:start w:val="1"/>
+      <w:numFmt w:val="bullet"/>
+      <w:lvlText w:val=""/>
+      <w:lvlJc w:val="left"/>
+      <w:pPr>
+        <w:ind w:left="2880" w:hanging="360"/>
+      </w:pPr>
+      <w:rPr>
+        <w:rFonts w:ascii="Symbol" w:hAnsi="Symbol" w:hint="default"/>
+      </w:rPr>
+    </w:lvl>
+    <w:lvl w:ilvl="4" w:tplc="04160003" w:tentative="1">
+      <w:start w:val="1"/>
+      <w:numFmt w:val="bullet"/>
+      <w:lvlText w:val="o"/>
+      <w:lvlJc w:val="left"/>
+      <w:pPr>
+        <w:ind w:left="3600" w:hanging="360"/>
+      </w:pPr>
+      <w:rPr>
+        <w:rFonts w:ascii="Courier New" w:hAnsi="Courier New" w:cs="Courier New" w:hint="default"/>
+      </w:rPr>
+    </w:lvl>
+    <w:lvl w:ilvl="5" w:tplc="04160005" w:tentative="1">
+      <w:start w:val="1"/>
+      <w:numFmt w:val="bullet"/>
+      <w:lvlText w:val=""/>
+      <w:lvlJc w:val="left"/>
+      <w:pPr>
+        <w:ind w:left="4320" w:hanging="360"/>
+      </w:pPr>
+      <w:rPr>
+        <w:rFonts w:ascii="Wingdings" w:hAnsi="Wingdings" w:hint="default"/>
+      </w:rPr>
+    </w:lvl>
+    <w:lvl w:ilvl="6" w:tplc="04160001" w:tentative="1">
+      <w:start w:val="1"/>
+      <w:numFmt w:val="bullet"/>
+      <w:lvlText w:val=""/>
+      <w:lvlJc w:val="left"/>
+      <w:pPr>
+        <w:ind w:left="5040" w:hanging="360"/>
+      </w:pPr>
+      <w:rPr>
+        <w:rFonts w:ascii="Symbol" w:hAnsi="Symbol" w:hint="default"/>
+      </w:rPr>
+    </w:lvl>
+    <w:lvl w:ilvl="7" w:tplc="04160003" w:tentative="1">
+      <w:start w:val="1"/>
+      <w:numFmt w:val="bullet"/>
+      <w:lvlText w:val="o"/>
+      <w:lvlJc w:val="left"/>
+      <w:pPr>
+        <w:ind w:left="5760" w:hanging="360"/>
+      </w:pPr>
+      <w:rPr>
+        <w:rFonts w:ascii="Courier New" w:hAnsi="Courier New" w:cs="Courier New" w:hint="default"/>
+      </w:rPr>
+    </w:lvl>
+    <w:lvl w:ilvl="8" w:tplc="04160005" w:tentative="1">
+      <w:start w:val="1"/>
+      <w:numFmt w:val="bullet"/>
+      <w:lvlText w:val=""/>
+      <w:lvlJc w:val="left"/>
+      <w:pPr>
+        <w:ind w:left="6480" w:hanging="360"/>
+      </w:pPr>
+      <w:rPr>
+        <w:rFonts w:ascii="Wingdings" w:hAnsi="Wingdings" w:hint="default"/>
+      </w:rPr>
+    </w:lvl>
+  </w:abstractNum>
+  <w:abstractNum w:abstractNumId="4" w15:restartNumberingAfterBreak="0">
+    <w:nsid w:val="201F029C"/>
+    <w:multiLevelType w:val="hybridMultilevel"/>
+    <w:tmpl w:val="A6E424D0"/>
+    <w:lvl w:ilvl="0" w:tplc="04160001">
+      <w:start w:val="1"/>
+      <w:numFmt w:val="bullet"/>
+      <w:lvlText w:val=""/>
+      <w:lvlJc w:val="left"/>
+      <w:pPr>
+        <w:ind w:left="720" w:hanging="360"/>
+      </w:pPr>
+      <w:rPr>
+        <w:rFonts w:ascii="Symbol" w:hAnsi="Symbol" w:hint="default"/>
+      </w:rPr>
+    </w:lvl>
+    <w:lvl w:ilvl="1" w:tplc="04160003" w:tentative="1">
+      <w:start w:val="1"/>
+      <w:numFmt w:val="bullet"/>
+      <w:lvlText w:val="o"/>
+      <w:lvlJc w:val="left"/>
+      <w:pPr>
+        <w:ind w:left="1440" w:hanging="360"/>
+      </w:pPr>
+      <w:rPr>
+        <w:rFonts w:ascii="Courier New" w:hAnsi="Courier New" w:cs="Courier New" w:hint="default"/>
+      </w:rPr>
+    </w:lvl>
+    <w:lvl w:ilvl="2" w:tplc="04160005" w:tentative="1">
+      <w:start w:val="1"/>
+      <w:numFmt w:val="bullet"/>
+      <w:lvlText w:val=""/>
+      <w:lvlJc w:val="left"/>
+      <w:pPr>
+        <w:ind w:left="2160" w:hanging="360"/>
+      </w:pPr>
+      <w:rPr>
+        <w:rFonts w:ascii="Wingdings" w:hAnsi="Wingdings" w:hint="default"/>
+      </w:rPr>
+    </w:lvl>
+    <w:lvl w:ilvl="3" w:tplc="04160001" w:tentative="1">
+      <w:start w:val="1"/>
+      <w:numFmt w:val="bullet"/>
+      <w:lvlText w:val=""/>
+      <w:lvlJc w:val="left"/>
+      <w:pPr>
+        <w:ind w:left="2880" w:hanging="360"/>
+      </w:pPr>
+      <w:rPr>
+        <w:rFonts w:ascii="Symbol" w:hAnsi="Symbol" w:hint="default"/>
+      </w:rPr>
+    </w:lvl>
+    <w:lvl w:ilvl="4" w:tplc="04160003" w:tentative="1">
+      <w:start w:val="1"/>
+      <w:numFmt w:val="bullet"/>
+      <w:lvlText w:val="o"/>
+      <w:lvlJc w:val="left"/>
+      <w:pPr>
+        <w:ind w:left="3600" w:hanging="360"/>
+      </w:pPr>
+      <w:rPr>
+        <w:rFonts w:ascii="Courier New" w:hAnsi="Courier New" w:cs="Courier New" w:hint="default"/>
+      </w:rPr>
+    </w:lvl>
+    <w:lvl w:ilvl="5" w:tplc="04160005" w:tentative="1">
+      <w:start w:val="1"/>
+      <w:numFmt w:val="bullet"/>
+      <w:lvlText w:val=""/>
+      <w:lvlJc w:val="left"/>
+      <w:pPr>
+        <w:ind w:left="4320" w:hanging="360"/>
+      </w:pPr>
+      <w:rPr>
+        <w:rFonts w:ascii="Wingdings" w:hAnsi="Wingdings" w:hint="default"/>
+      </w:rPr>
+    </w:lvl>
+    <w:lvl w:ilvl="6" w:tplc="04160001" w:tentative="1">
+      <w:start w:val="1"/>
+      <w:numFmt w:val="bullet"/>
+      <w:lvlText w:val=""/>
+      <w:lvlJc w:val="left"/>
+      <w:pPr>
+        <w:ind w:left="5040" w:hanging="360"/>
+      </w:pPr>
+      <w:rPr>
+        <w:rFonts w:ascii="Symbol" w:hAnsi="Symbol" w:hint="default"/>
+      </w:rPr>
+    </w:lvl>
+    <w:lvl w:ilvl="7" w:tplc="04160003" w:tentative="1">
+      <w:start w:val="1"/>
+      <w:numFmt w:val="bullet"/>
+      <w:lvlText w:val="o"/>
+      <w:lvlJc w:val="left"/>
+      <w:pPr>
+        <w:ind w:left="5760" w:hanging="360"/>
+      </w:pPr>
+      <w:rPr>
+        <w:rFonts w:ascii="Courier New" w:hAnsi="Courier New" w:cs="Courier New" w:hint="default"/>
+      </w:rPr>
+    </w:lvl>
+    <w:lvl w:ilvl="8" w:tplc="04160005" w:tentative="1">
+      <w:start w:val="1"/>
+      <w:numFmt w:val="bullet"/>
+      <w:lvlText w:val=""/>
+      <w:lvlJc w:val="left"/>
+      <w:pPr>
+        <w:ind w:left="6480" w:hanging="360"/>
+      </w:pPr>
+      <w:rPr>
+        <w:rFonts w:ascii="Wingdings" w:hAnsi="Wingdings" w:hint="default"/>
+      </w:rPr>
+    </w:lvl>
+  </w:abstractNum>
+  <w:abstractNum w:abstractNumId="5" w15:restartNumberingAfterBreak="0">
     <w:nsid w:val="2C56123C"/>
     <w:multiLevelType w:val="hybridMultilevel"/>
     <w:tmpl w:val="7222043E"/>
@@ -1772,7 +4011,7 @@
       </w:rPr>
     </w:lvl>
   </w:abstractNum>
-  <w:abstractNum w:abstractNumId="2" w15:restartNumberingAfterBreak="0">
+  <w:abstractNum w:abstractNumId="6" w15:restartNumberingAfterBreak="0">
     <w:nsid w:val="50B02B0B"/>
     <w:multiLevelType w:val="hybridMultilevel"/>
     <w:tmpl w:val="FED4D57A"/>
@@ -1885,7 +4124,120 @@
       </w:rPr>
     </w:lvl>
   </w:abstractNum>
-  <w:abstractNum w:abstractNumId="3" w15:restartNumberingAfterBreak="0">
+  <w:abstractNum w:abstractNumId="7" w15:restartNumberingAfterBreak="0">
+    <w:nsid w:val="696103F5"/>
+    <w:multiLevelType w:val="hybridMultilevel"/>
+    <w:tmpl w:val="1072540C"/>
+    <w:lvl w:ilvl="0" w:tplc="04160001">
+      <w:start w:val="1"/>
+      <w:numFmt w:val="bullet"/>
+      <w:lvlText w:val=""/>
+      <w:lvlJc w:val="left"/>
+      <w:pPr>
+        <w:ind w:left="720" w:hanging="360"/>
+      </w:pPr>
+      <w:rPr>
+        <w:rFonts w:ascii="Symbol" w:hAnsi="Symbol" w:hint="default"/>
+      </w:rPr>
+    </w:lvl>
+    <w:lvl w:ilvl="1" w:tplc="04160003" w:tentative="1">
+      <w:start w:val="1"/>
+      <w:numFmt w:val="bullet"/>
+      <w:lvlText w:val="o"/>
+      <w:lvlJc w:val="left"/>
+      <w:pPr>
+        <w:ind w:left="1440" w:hanging="360"/>
+      </w:pPr>
+      <w:rPr>
+        <w:rFonts w:ascii="Courier New" w:hAnsi="Courier New" w:cs="Courier New" w:hint="default"/>
+      </w:rPr>
+    </w:lvl>
+    <w:lvl w:ilvl="2" w:tplc="04160005" w:tentative="1">
+      <w:start w:val="1"/>
+      <w:numFmt w:val="bullet"/>
+      <w:lvlText w:val=""/>
+      <w:lvlJc w:val="left"/>
+      <w:pPr>
+        <w:ind w:left="2160" w:hanging="360"/>
+      </w:pPr>
+      <w:rPr>
+        <w:rFonts w:ascii="Wingdings" w:hAnsi="Wingdings" w:hint="default"/>
+      </w:rPr>
+    </w:lvl>
+    <w:lvl w:ilvl="3" w:tplc="04160001" w:tentative="1">
+      <w:start w:val="1"/>
+      <w:numFmt w:val="bullet"/>
+      <w:lvlText w:val=""/>
+      <w:lvlJc w:val="left"/>
+      <w:pPr>
+        <w:ind w:left="2880" w:hanging="360"/>
+      </w:pPr>
+      <w:rPr>
+        <w:rFonts w:ascii="Symbol" w:hAnsi="Symbol" w:hint="default"/>
+      </w:rPr>
+    </w:lvl>
+    <w:lvl w:ilvl="4" w:tplc="04160003" w:tentative="1">
+      <w:start w:val="1"/>
+      <w:numFmt w:val="bullet"/>
+      <w:lvlText w:val="o"/>
+      <w:lvlJc w:val="left"/>
+      <w:pPr>
+        <w:ind w:left="3600" w:hanging="360"/>
+      </w:pPr>
+      <w:rPr>
+        <w:rFonts w:ascii="Courier New" w:hAnsi="Courier New" w:cs="Courier New" w:hint="default"/>
+      </w:rPr>
+    </w:lvl>
+    <w:lvl w:ilvl="5" w:tplc="04160005" w:tentative="1">
+      <w:start w:val="1"/>
+      <w:numFmt w:val="bullet"/>
+      <w:lvlText w:val=""/>
+      <w:lvlJc w:val="left"/>
+      <w:pPr>
+        <w:ind w:left="4320" w:hanging="360"/>
+      </w:pPr>
+      <w:rPr>
+        <w:rFonts w:ascii="Wingdings" w:hAnsi="Wingdings" w:hint="default"/>
+      </w:rPr>
+    </w:lvl>
+    <w:lvl w:ilvl="6" w:tplc="04160001" w:tentative="1">
+      <w:start w:val="1"/>
+      <w:numFmt w:val="bullet"/>
+      <w:lvlText w:val=""/>
+      <w:lvlJc w:val="left"/>
+      <w:pPr>
+        <w:ind w:left="5040" w:hanging="360"/>
+      </w:pPr>
+      <w:rPr>
+        <w:rFonts w:ascii="Symbol" w:hAnsi="Symbol" w:hint="default"/>
+      </w:rPr>
+    </w:lvl>
+    <w:lvl w:ilvl="7" w:tplc="04160003" w:tentative="1">
+      <w:start w:val="1"/>
+      <w:numFmt w:val="bullet"/>
+      <w:lvlText w:val="o"/>
+      <w:lvlJc w:val="left"/>
+      <w:pPr>
+        <w:ind w:left="5760" w:hanging="360"/>
+      </w:pPr>
+      <w:rPr>
+        <w:rFonts w:ascii="Courier New" w:hAnsi="Courier New" w:cs="Courier New" w:hint="default"/>
+      </w:rPr>
+    </w:lvl>
+    <w:lvl w:ilvl="8" w:tplc="04160005" w:tentative="1">
+      <w:start w:val="1"/>
+      <w:numFmt w:val="bullet"/>
+      <w:lvlText w:val=""/>
+      <w:lvlJc w:val="left"/>
+      <w:pPr>
+        <w:ind w:left="6480" w:hanging="360"/>
+      </w:pPr>
+      <w:rPr>
+        <w:rFonts w:ascii="Wingdings" w:hAnsi="Wingdings" w:hint="default"/>
+      </w:rPr>
+    </w:lvl>
+  </w:abstractNum>
+  <w:abstractNum w:abstractNumId="8" w15:restartNumberingAfterBreak="0">
     <w:nsid w:val="69867F17"/>
     <w:multiLevelType w:val="hybridMultilevel"/>
     <w:tmpl w:val="CCAC94BA"/>
@@ -1998,7 +4350,7 @@
       </w:rPr>
     </w:lvl>
   </w:abstractNum>
-  <w:abstractNum w:abstractNumId="4" w15:restartNumberingAfterBreak="0">
+  <w:abstractNum w:abstractNumId="9" w15:restartNumberingAfterBreak="0">
     <w:nsid w:val="6CAB36F4"/>
     <w:multiLevelType w:val="hybridMultilevel"/>
     <w:tmpl w:val="D7883162"/>
@@ -2111,7 +4463,120 @@
       </w:rPr>
     </w:lvl>
   </w:abstractNum>
-  <w:abstractNum w:abstractNumId="5" w15:restartNumberingAfterBreak="0">
+  <w:abstractNum w:abstractNumId="10" w15:restartNumberingAfterBreak="0">
+    <w:nsid w:val="6F607ADA"/>
+    <w:multiLevelType w:val="hybridMultilevel"/>
+    <w:tmpl w:val="82D6DA4A"/>
+    <w:lvl w:ilvl="0" w:tplc="04160001">
+      <w:start w:val="1"/>
+      <w:numFmt w:val="bullet"/>
+      <w:lvlText w:val=""/>
+      <w:lvlJc w:val="left"/>
+      <w:pPr>
+        <w:ind w:left="720" w:hanging="360"/>
+      </w:pPr>
+      <w:rPr>
+        <w:rFonts w:ascii="Symbol" w:hAnsi="Symbol" w:hint="default"/>
+      </w:rPr>
+    </w:lvl>
+    <w:lvl w:ilvl="1" w:tplc="04160003" w:tentative="1">
+      <w:start w:val="1"/>
+      <w:numFmt w:val="bullet"/>
+      <w:lvlText w:val="o"/>
+      <w:lvlJc w:val="left"/>
+      <w:pPr>
+        <w:ind w:left="1440" w:hanging="360"/>
+      </w:pPr>
+      <w:rPr>
+        <w:rFonts w:ascii="Courier New" w:hAnsi="Courier New" w:cs="Courier New" w:hint="default"/>
+      </w:rPr>
+    </w:lvl>
+    <w:lvl w:ilvl="2" w:tplc="04160005" w:tentative="1">
+      <w:start w:val="1"/>
+      <w:numFmt w:val="bullet"/>
+      <w:lvlText w:val=""/>
+      <w:lvlJc w:val="left"/>
+      <w:pPr>
+        <w:ind w:left="2160" w:hanging="360"/>
+      </w:pPr>
+      <w:rPr>
+        <w:rFonts w:ascii="Wingdings" w:hAnsi="Wingdings" w:hint="default"/>
+      </w:rPr>
+    </w:lvl>
+    <w:lvl w:ilvl="3" w:tplc="04160001" w:tentative="1">
+      <w:start w:val="1"/>
+      <w:numFmt w:val="bullet"/>
+      <w:lvlText w:val=""/>
+      <w:lvlJc w:val="left"/>
+      <w:pPr>
+        <w:ind w:left="2880" w:hanging="360"/>
+      </w:pPr>
+      <w:rPr>
+        <w:rFonts w:ascii="Symbol" w:hAnsi="Symbol" w:hint="default"/>
+      </w:rPr>
+    </w:lvl>
+    <w:lvl w:ilvl="4" w:tplc="04160003" w:tentative="1">
+      <w:start w:val="1"/>
+      <w:numFmt w:val="bullet"/>
+      <w:lvlText w:val="o"/>
+      <w:lvlJc w:val="left"/>
+      <w:pPr>
+        <w:ind w:left="3600" w:hanging="360"/>
+      </w:pPr>
+      <w:rPr>
+        <w:rFonts w:ascii="Courier New" w:hAnsi="Courier New" w:cs="Courier New" w:hint="default"/>
+      </w:rPr>
+    </w:lvl>
+    <w:lvl w:ilvl="5" w:tplc="04160005" w:tentative="1">
+      <w:start w:val="1"/>
+      <w:numFmt w:val="bullet"/>
+      <w:lvlText w:val=""/>
+      <w:lvlJc w:val="left"/>
+      <w:pPr>
+        <w:ind w:left="4320" w:hanging="360"/>
+      </w:pPr>
+      <w:rPr>
+        <w:rFonts w:ascii="Wingdings" w:hAnsi="Wingdings" w:hint="default"/>
+      </w:rPr>
+    </w:lvl>
+    <w:lvl w:ilvl="6" w:tplc="04160001" w:tentative="1">
+      <w:start w:val="1"/>
+      <w:numFmt w:val="bullet"/>
+      <w:lvlText w:val=""/>
+      <w:lvlJc w:val="left"/>
+      <w:pPr>
+        <w:ind w:left="5040" w:hanging="360"/>
+      </w:pPr>
+      <w:rPr>
+        <w:rFonts w:ascii="Symbol" w:hAnsi="Symbol" w:hint="default"/>
+      </w:rPr>
+    </w:lvl>
+    <w:lvl w:ilvl="7" w:tplc="04160003" w:tentative="1">
+      <w:start w:val="1"/>
+      <w:numFmt w:val="bullet"/>
+      <w:lvlText w:val="o"/>
+      <w:lvlJc w:val="left"/>
+      <w:pPr>
+        <w:ind w:left="5760" w:hanging="360"/>
+      </w:pPr>
+      <w:rPr>
+        <w:rFonts w:ascii="Courier New" w:hAnsi="Courier New" w:cs="Courier New" w:hint="default"/>
+      </w:rPr>
+    </w:lvl>
+    <w:lvl w:ilvl="8" w:tplc="04160005" w:tentative="1">
+      <w:start w:val="1"/>
+      <w:numFmt w:val="bullet"/>
+      <w:lvlText w:val=""/>
+      <w:lvlJc w:val="left"/>
+      <w:pPr>
+        <w:ind w:left="6480" w:hanging="360"/>
+      </w:pPr>
+      <w:rPr>
+        <w:rFonts w:ascii="Wingdings" w:hAnsi="Wingdings" w:hint="default"/>
+      </w:rPr>
+    </w:lvl>
+  </w:abstractNum>
+  <w:abstractNum w:abstractNumId="11" w15:restartNumberingAfterBreak="0">
     <w:nsid w:val="75632D89"/>
     <w:multiLevelType w:val="hybridMultilevel"/>
     <w:tmpl w:val="5B648E70"/>
@@ -2197,23 +4662,157 @@
       </w:pPr>
     </w:lvl>
   </w:abstractNum>
+  <w:abstractNum w:abstractNumId="12" w15:restartNumberingAfterBreak="0">
+    <w:nsid w:val="7DBF662B"/>
+    <w:multiLevelType w:val="hybridMultilevel"/>
+    <w:tmpl w:val="9F10A662"/>
+    <w:lvl w:ilvl="0" w:tplc="04160001">
+      <w:start w:val="1"/>
+      <w:numFmt w:val="bullet"/>
+      <w:lvlText w:val=""/>
+      <w:lvlJc w:val="left"/>
+      <w:pPr>
+        <w:ind w:left="720" w:hanging="360"/>
+      </w:pPr>
+      <w:rPr>
+        <w:rFonts w:ascii="Symbol" w:hAnsi="Symbol" w:hint="default"/>
+      </w:rPr>
+    </w:lvl>
+    <w:lvl w:ilvl="1" w:tplc="04160003" w:tentative="1">
+      <w:start w:val="1"/>
+      <w:numFmt w:val="bullet"/>
+      <w:lvlText w:val="o"/>
+      <w:lvlJc w:val="left"/>
+      <w:pPr>
+        <w:ind w:left="1440" w:hanging="360"/>
+      </w:pPr>
+      <w:rPr>
+        <w:rFonts w:ascii="Courier New" w:hAnsi="Courier New" w:cs="Courier New" w:hint="default"/>
+      </w:rPr>
+    </w:lvl>
+    <w:lvl w:ilvl="2" w:tplc="04160005" w:tentative="1">
+      <w:start w:val="1"/>
+      <w:numFmt w:val="bullet"/>
+      <w:lvlText w:val=""/>
+      <w:lvlJc w:val="left"/>
+      <w:pPr>
+        <w:ind w:left="2160" w:hanging="360"/>
+      </w:pPr>
+      <w:rPr>
+        <w:rFonts w:ascii="Wingdings" w:hAnsi="Wingdings" w:hint="default"/>
+      </w:rPr>
+    </w:lvl>
+    <w:lvl w:ilvl="3" w:tplc="04160001" w:tentative="1">
+      <w:start w:val="1"/>
+      <w:numFmt w:val="bullet"/>
+      <w:lvlText w:val=""/>
+      <w:lvlJc w:val="left"/>
+      <w:pPr>
+        <w:ind w:left="2880" w:hanging="360"/>
+      </w:pPr>
+      <w:rPr>
+        <w:rFonts w:ascii="Symbol" w:hAnsi="Symbol" w:hint="default"/>
+      </w:rPr>
+    </w:lvl>
+    <w:lvl w:ilvl="4" w:tplc="04160003" w:tentative="1">
+      <w:start w:val="1"/>
+      <w:numFmt w:val="bullet"/>
+      <w:lvlText w:val="o"/>
+      <w:lvlJc w:val="left"/>
+      <w:pPr>
+        <w:ind w:left="3600" w:hanging="360"/>
+      </w:pPr>
+      <w:rPr>
+        <w:rFonts w:ascii="Courier New" w:hAnsi="Courier New" w:cs="Courier New" w:hint="default"/>
+      </w:rPr>
+    </w:lvl>
+    <w:lvl w:ilvl="5" w:tplc="04160005" w:tentative="1">
+      <w:start w:val="1"/>
+      <w:numFmt w:val="bullet"/>
+      <w:lvlText w:val=""/>
+      <w:lvlJc w:val="left"/>
+      <w:pPr>
+        <w:ind w:left="4320" w:hanging="360"/>
+      </w:pPr>
+      <w:rPr>
+        <w:rFonts w:ascii="Wingdings" w:hAnsi="Wingdings" w:hint="default"/>
+      </w:rPr>
+    </w:lvl>
+    <w:lvl w:ilvl="6" w:tplc="04160001" w:tentative="1">
+      <w:start w:val="1"/>
+      <w:numFmt w:val="bullet"/>
+      <w:lvlText w:val=""/>
+      <w:lvlJc w:val="left"/>
+      <w:pPr>
+        <w:ind w:left="5040" w:hanging="360"/>
+      </w:pPr>
+      <w:rPr>
+        <w:rFonts w:ascii="Symbol" w:hAnsi="Symbol" w:hint="default"/>
+      </w:rPr>
+    </w:lvl>
+    <w:lvl w:ilvl="7" w:tplc="04160003" w:tentative="1">
+      <w:start w:val="1"/>
+      <w:numFmt w:val="bullet"/>
+      <w:lvlText w:val="o"/>
+      <w:lvlJc w:val="left"/>
+      <w:pPr>
+        <w:ind w:left="5760" w:hanging="360"/>
+      </w:pPr>
+      <w:rPr>
+        <w:rFonts w:ascii="Courier New" w:hAnsi="Courier New" w:cs="Courier New" w:hint="default"/>
+      </w:rPr>
+    </w:lvl>
+    <w:lvl w:ilvl="8" w:tplc="04160005" w:tentative="1">
+      <w:start w:val="1"/>
+      <w:numFmt w:val="bullet"/>
+      <w:lvlText w:val=""/>
+      <w:lvlJc w:val="left"/>
+      <w:pPr>
+        <w:ind w:left="6480" w:hanging="360"/>
+      </w:pPr>
+      <w:rPr>
+        <w:rFonts w:ascii="Wingdings" w:hAnsi="Wingdings" w:hint="default"/>
+      </w:rPr>
+    </w:lvl>
+  </w:abstractNum>
   <w:num w:numId="1">
+    <w:abstractNumId w:val="5"/>
+  </w:num>
+  <w:num w:numId="2">
+    <w:abstractNumId w:val="2"/>
+  </w:num>
+  <w:num w:numId="3">
+    <w:abstractNumId w:val="9"/>
+  </w:num>
+  <w:num w:numId="4">
+    <w:abstractNumId w:val="6"/>
+  </w:num>
+  <w:num w:numId="5">
+    <w:abstractNumId w:val="11"/>
+  </w:num>
+  <w:num w:numId="6">
+    <w:abstractNumId w:val="8"/>
+  </w:num>
+  <w:num w:numId="7">
     <w:abstractNumId w:val="1"/>
   </w:num>
-  <w:num w:numId="2">
-    <w:abstractNumId w:val="0"/>
+  <w:num w:numId="8">
+    <w:abstractNumId w:val="3"/>
   </w:num>
-  <w:num w:numId="3">
+  <w:num w:numId="9">
+    <w:abstractNumId w:val="10"/>
+  </w:num>
+  <w:num w:numId="10">
+    <w:abstractNumId w:val="7"/>
+  </w:num>
+  <w:num w:numId="11">
     <w:abstractNumId w:val="4"/>
   </w:num>
-  <w:num w:numId="4">
-    <w:abstractNumId w:val="2"/>
+  <w:num w:numId="12">
+    <w:abstractNumId w:val="12"/>
   </w:num>
-  <w:num w:numId="5">
-    <w:abstractNumId w:val="5"/>
-  </w:num>
-  <w:num w:numId="6">
-    <w:abstractNumId w:val="3"/>
+  <w:num w:numId="13">
+    <w:abstractNumId w:val="0"/>
   </w:num>
 </w:numbering>
 </file>

</xml_diff>